<commit_message>
Oct 1 2016 afternoon
</commit_message>
<xml_diff>
--- a/Cui_1-11_17-02.docx
+++ b/Cui_1-11_17-02.docx
@@ -98,13 +98,43 @@
         <w:rPr>
           <w:rFonts w:ascii="Times New Roman" w:hAnsi="Times New Roman" w:cs="Times New Roman"/>
         </w:rPr>
-        <w:t xml:space="preserve"> the language</w:t>
-      </w:r>
-      <w:r>
-        <w:rPr>
-          <w:rFonts w:ascii="Times New Roman" w:hAnsi="Times New Roman" w:cs="Times New Roman"/>
-        </w:rPr>
-        <w:t>, economy, and United States</w:t>
+        <w:t xml:space="preserve"> </w:t>
+      </w:r>
+      <w:r>
+        <w:rPr>
+          <w:rFonts w:ascii="Times New Roman" w:hAnsi="Times New Roman" w:cs="Times New Roman"/>
+        </w:rPr>
+        <w:t>its</w:t>
+      </w:r>
+      <w:r>
+        <w:rPr>
+          <w:rFonts w:ascii="Times New Roman" w:hAnsi="Times New Roman" w:cs="Times New Roman"/>
+        </w:rPr>
+        <w:t xml:space="preserve"> </w:t>
+      </w:r>
+      <w:r>
+        <w:rPr>
+          <w:rFonts w:ascii="Times New Roman" w:hAnsi="Times New Roman" w:cs="Times New Roman"/>
+        </w:rPr>
+        <w:t xml:space="preserve">economy, </w:t>
+      </w:r>
+      <w:r>
+        <w:rPr>
+          <w:rFonts w:ascii="Times New Roman" w:hAnsi="Times New Roman" w:cs="Times New Roman"/>
+        </w:rPr>
+        <w:t>language</w:t>
+      </w:r>
+      <w:r>
+        <w:rPr>
+          <w:rFonts w:ascii="Times New Roman" w:hAnsi="Times New Roman" w:cs="Times New Roman"/>
+        </w:rPr>
+        <w:t xml:space="preserve"> </w:t>
+      </w:r>
+      <w:r>
+        <w:rPr>
+          <w:rFonts w:ascii="Times New Roman" w:hAnsi="Times New Roman" w:cs="Times New Roman"/>
+        </w:rPr>
+        <w:t>and United States</w:t>
       </w:r>
       <w:r>
         <w:rPr>
@@ -236,7 +266,15 @@
         <w:rPr>
           <w:rFonts w:ascii="Times New Roman" w:hAnsi="Times New Roman" w:cs="Times New Roman"/>
         </w:rPr>
-        <w:t>s included in the Special Drawing Right (SDR) basket as a fifth currency</w:t>
+        <w:t>s included in the Special Drawing Right (SDR) baske</w:t>
+      </w:r>
+      <w:bookmarkStart w:id="0" w:name="_GoBack"/>
+      <w:bookmarkEnd w:id="0"/>
+      <w:r>
+        <w:rPr>
+          <w:rFonts w:ascii="Times New Roman" w:hAnsi="Times New Roman" w:cs="Times New Roman"/>
+        </w:rPr>
+        <w:t>t as a fifth currency</w:t>
       </w:r>
       <w:r>
         <w:rPr>
@@ -273,7 +311,19 @@
         <w:rPr>
           <w:rFonts w:ascii="Times New Roman" w:hAnsi="Times New Roman" w:cs="Times New Roman"/>
         </w:rPr>
-        <w:t>Despite the rapid economic growth in the last three decades, there are some economic challenges the Chinese Government faces including: (a) high housing price and relatively low domestic consumption; (b) economic crimes and corruption; and (c) Deterioration in environment</w:t>
+        <w:t xml:space="preserve">Despite the rapid economic growth in the last three decades, there are some economic challenges the Chinese Government faces including: (a) high housing price and relatively low domestic consumption; (b) economic crimes and corruption; and (c) </w:t>
+      </w:r>
+      <w:r>
+        <w:rPr>
+          <w:rFonts w:ascii="Times New Roman" w:hAnsi="Times New Roman" w:cs="Times New Roman"/>
+        </w:rPr>
+        <w:t>d</w:t>
+      </w:r>
+      <w:r>
+        <w:rPr>
+          <w:rFonts w:ascii="Times New Roman" w:hAnsi="Times New Roman" w:cs="Times New Roman"/>
+        </w:rPr>
+        <w:t>eterioration in environment</w:t>
       </w:r>
       <w:r>
         <w:rPr>
@@ -322,12 +372,6 @@
           <w:rFonts w:ascii="Times New Roman" w:hAnsi="Times New Roman" w:cs="Times New Roman"/>
         </w:rPr>
       </w:pPr>
-      <w:r>
-        <w:rPr>
-          <w:rFonts w:ascii="Times New Roman" w:hAnsi="Times New Roman" w:cs="Times New Roman"/>
-        </w:rPr>
-        <w:t xml:space="preserve"> </w:t>
-      </w:r>
     </w:p>
     <w:p>
       <w:pPr>
@@ -436,6 +480,13 @@
       <w:r>
         <w:rPr>
           <w:rFonts w:ascii="Times New Roman" w:hAnsi="Times New Roman" w:cs="Times New Roman"/>
+          <w:b/>
+        </w:rPr>
+        <w:t>s</w:t>
+      </w:r>
+      <w:r>
+        <w:rPr>
+          <w:rFonts w:ascii="Times New Roman" w:hAnsi="Times New Roman" w:cs="Times New Roman"/>
         </w:rPr>
         <w:t>.</w:t>
       </w:r>
@@ -456,7 +507,25 @@
         <w:rPr>
           <w:rFonts w:ascii="Times New Roman" w:hAnsi="Times New Roman" w:cs="Times New Roman"/>
         </w:rPr>
-        <w:t>There are around ten different types of spoken Chinese</w:t>
+        <w:t xml:space="preserve">There are around </w:t>
+      </w:r>
+      <w:r>
+        <w:rPr>
+          <w:rFonts w:ascii="Times New Roman" w:hAnsi="Times New Roman" w:cs="Times New Roman"/>
+        </w:rPr>
+        <w:t>10</w:t>
+      </w:r>
+      <w:r>
+        <w:rPr>
+          <w:rFonts w:ascii="Times New Roman" w:hAnsi="Times New Roman" w:cs="Times New Roman"/>
+        </w:rPr>
+        <w:t xml:space="preserve"> different types of </w:t>
+      </w:r>
+      <w:r>
+        <w:rPr>
+          <w:rFonts w:ascii="Times New Roman" w:hAnsi="Times New Roman" w:cs="Times New Roman"/>
+        </w:rPr>
+        <w:t>dialects spoken in China</w:t>
       </w:r>
       <w:r>
         <w:rPr>
@@ -475,37 +544,31 @@
         <w:rPr>
           <w:rFonts w:ascii="Times New Roman" w:hAnsi="Times New Roman" w:cs="Times New Roman"/>
         </w:rPr>
-        <w:t xml:space="preserve"> The varieties of </w:t>
-      </w:r>
-      <w:r>
-        <w:rPr>
-          <w:rFonts w:ascii="Times New Roman" w:hAnsi="Times New Roman" w:cs="Times New Roman"/>
-        </w:rPr>
-        <w:t xml:space="preserve">spoken </w:t>
-      </w:r>
-      <w:r>
-        <w:rPr>
-          <w:rFonts w:ascii="Times New Roman" w:hAnsi="Times New Roman" w:cs="Times New Roman"/>
-        </w:rPr>
-        <w:t xml:space="preserve">Chinese are usually caused </w:t>
-      </w:r>
-      <w:r>
-        <w:rPr>
-          <w:rFonts w:ascii="Times New Roman" w:hAnsi="Times New Roman" w:cs="Times New Roman"/>
-        </w:rPr>
-        <w:t>by different dialects in China.</w:t>
-      </w:r>
-      <w:r>
-        <w:rPr>
-          <w:rFonts w:ascii="Times New Roman" w:hAnsi="Times New Roman" w:cs="Times New Roman"/>
-        </w:rPr>
-        <w:t xml:space="preserve"> M</w:t>
-      </w:r>
-      <w:r>
-        <w:rPr>
-          <w:rFonts w:ascii="Times New Roman" w:hAnsi="Times New Roman" w:cs="Times New Roman"/>
-        </w:rPr>
-        <w:t xml:space="preserve">andarin is the most widely spoken Chinese. It is based on the dialect in Beijing, the capital </w:t>
+        <w:t xml:space="preserve"> </w:t>
+      </w:r>
+      <w:r>
+        <w:rPr>
+          <w:rFonts w:ascii="Times New Roman" w:hAnsi="Times New Roman" w:cs="Times New Roman"/>
+        </w:rPr>
+        <w:t>M</w:t>
+      </w:r>
+      <w:r>
+        <w:rPr>
+          <w:rFonts w:ascii="Times New Roman" w:hAnsi="Times New Roman" w:cs="Times New Roman"/>
+        </w:rPr>
+        <w:t xml:space="preserve">andarin is the most widely </w:t>
+      </w:r>
+      <w:r>
+        <w:rPr>
+          <w:rFonts w:ascii="Times New Roman" w:hAnsi="Times New Roman" w:cs="Times New Roman"/>
+        </w:rPr>
+        <w:t>dialect</w:t>
+      </w:r>
+      <w:r>
+        <w:rPr>
+          <w:rFonts w:ascii="Times New Roman" w:hAnsi="Times New Roman" w:cs="Times New Roman"/>
+        </w:rPr>
+        <w:t xml:space="preserve">. It is based on the dialect in Beijing, the capital </w:t>
       </w:r>
       <w:r>
         <w:rPr>
@@ -523,7 +586,26 @@
         <w:rPr>
           <w:rFonts w:ascii="Times New Roman" w:hAnsi="Times New Roman" w:cs="Times New Roman"/>
         </w:rPr>
-        <w:t xml:space="preserve"> million people can speak and understand Mandarin</w:t>
+        <w:t xml:space="preserve"> million people </w:t>
+      </w:r>
+      <w:r>
+        <w:rPr>
+          <w:rFonts w:ascii="Times New Roman" w:hAnsi="Times New Roman" w:cs="Times New Roman"/>
+        </w:rPr>
+        <w:t>that</w:t>
+      </w:r>
+      <w:r>
+        <w:rPr>
+          <w:rFonts w:ascii="Times New Roman" w:hAnsi="Times New Roman" w:cs="Times New Roman"/>
+          <w:b/>
+        </w:rPr>
+        <w:t xml:space="preserve"> </w:t>
+      </w:r>
+      <w:r>
+        <w:rPr>
+          <w:rFonts w:ascii="Times New Roman" w:hAnsi="Times New Roman" w:cs="Times New Roman"/>
+        </w:rPr>
+        <w:t>can speak and understand Mandarin</w:t>
       </w:r>
       <w:r>
         <w:rPr>
@@ -731,7 +813,7 @@
         <w:rPr>
           <w:rFonts w:ascii="Times New Roman" w:hAnsi="Times New Roman" w:cs="Times New Roman"/>
         </w:rPr>
-        <w:t>U.S. welcomes a strong, peaceful and prosperous China to play a bigger role in addressing global and regional challenges, for instance, nuclear proliferation concerns in North Korea</w:t>
+        <w:t>U.S. welcomes a strong, peaceful and prosperous China to play a bigger role in addressing global challenges, for instance, nuclear proliferation concerns in North Korea</w:t>
       </w:r>
       <w:r>
         <w:rPr>
@@ -798,7 +880,19 @@
         <w:rPr>
           <w:rFonts w:ascii="Times New Roman" w:hAnsi="Times New Roman" w:cs="Times New Roman"/>
         </w:rPr>
-        <w:t xml:space="preserve"> seeks to advance comprehensive and cooperative relationship </w:t>
+        <w:t xml:space="preserve"> seeks to </w:t>
+      </w:r>
+      <w:r>
+        <w:rPr>
+          <w:rFonts w:ascii="Times New Roman" w:hAnsi="Times New Roman" w:cs="Times New Roman"/>
+        </w:rPr>
+        <w:t>keep</w:t>
+      </w:r>
+      <w:r>
+        <w:rPr>
+          <w:rFonts w:ascii="Times New Roman" w:hAnsi="Times New Roman" w:cs="Times New Roman"/>
+        </w:rPr>
+        <w:t xml:space="preserve"> comprehensive and cooperative relationship </w:t>
       </w:r>
       <w:r>
         <w:rPr>
@@ -1088,7 +1182,19 @@
         <w:rPr>
           <w:rFonts w:ascii="Times New Roman" w:hAnsi="Times New Roman" w:cs="Times New Roman"/>
         </w:rPr>
-        <w:t xml:space="preserve"> by the time they graduate from ten weeks of Basic Combat Training or accept a commission as Officers</w:t>
+        <w:t xml:space="preserve"> by the time they graduate from </w:t>
+      </w:r>
+      <w:r>
+        <w:rPr>
+          <w:rFonts w:ascii="Times New Roman" w:hAnsi="Times New Roman" w:cs="Times New Roman"/>
+        </w:rPr>
+        <w:t>10</w:t>
+      </w:r>
+      <w:r>
+        <w:rPr>
+          <w:rFonts w:ascii="Times New Roman" w:hAnsi="Times New Roman" w:cs="Times New Roman"/>
+        </w:rPr>
+        <w:t xml:space="preserve"> weeks of Basic Combat Training or accept a commission as Officers</w:t>
       </w:r>
       <w:r>
         <w:rPr>
@@ -1108,10 +1214,22 @@
           <w:rFonts w:ascii="Times New Roman" w:hAnsi="Times New Roman" w:cs="Times New Roman"/>
           <w:vertAlign w:val="superscript"/>
         </w:rPr>
-        <w:t>,22</w:t>
-      </w:r>
-      <w:bookmarkStart w:id="0" w:name="_GoBack"/>
-      <w:bookmarkEnd w:id="0"/>
+        <w:t>,</w:t>
+      </w:r>
+      <w:r>
+        <w:rPr>
+          <w:rFonts w:ascii="Times New Roman" w:hAnsi="Times New Roman" w:cs="Times New Roman"/>
+          <w:vertAlign w:val="superscript"/>
+        </w:rPr>
+        <w:t xml:space="preserve"> </w:t>
+      </w:r>
+      <w:r>
+        <w:rPr>
+          <w:rFonts w:ascii="Times New Roman" w:hAnsi="Times New Roman" w:cs="Times New Roman"/>
+          <w:vertAlign w:val="superscript"/>
+        </w:rPr>
+        <w:t>22</w:t>
+      </w:r>
     </w:p>
     <w:p>
       <w:pPr>
@@ -1157,7 +1275,19 @@
         <w:rPr>
           <w:rFonts w:ascii="Times New Roman" w:hAnsi="Times New Roman" w:cs="Times New Roman"/>
         </w:rPr>
-        <w:t>covered economy,</w:t>
+        <w:t xml:space="preserve">covered </w:t>
+      </w:r>
+      <w:r>
+        <w:rPr>
+          <w:rFonts w:ascii="Times New Roman" w:hAnsi="Times New Roman" w:cs="Times New Roman"/>
+        </w:rPr>
+        <w:t xml:space="preserve">its </w:t>
+      </w:r>
+      <w:r>
+        <w:rPr>
+          <w:rFonts w:ascii="Times New Roman" w:hAnsi="Times New Roman" w:cs="Times New Roman"/>
+        </w:rPr>
+        <w:t>economy,</w:t>
       </w:r>
       <w:r>
         <w:rPr>
@@ -1192,26 +1322,45 @@
           <w:rFonts w:ascii="Times New Roman" w:hAnsi="Times New Roman" w:cs="Times New Roman"/>
         </w:rPr>
       </w:pPr>
+    </w:p>
+    <w:p>
+      <w:pPr>
+        <w:spacing w:after="0"/>
+        <w:rPr>
+          <w:rFonts w:ascii="Times New Roman" w:hAnsi="Times New Roman" w:cs="Times New Roman"/>
+        </w:rPr>
+      </w:pPr>
+      <w:r>
+        <w:rPr>
+          <w:rFonts w:ascii="Times New Roman" w:hAnsi="Times New Roman" w:cs="Times New Roman"/>
+        </w:rPr>
+        <w:t>E</w:t>
+      </w:r>
+      <w:r>
+        <w:rPr>
+          <w:rFonts w:ascii="Times New Roman" w:hAnsi="Times New Roman" w:cs="Times New Roman"/>
+        </w:rPr>
+        <w:t>nd</w:t>
+      </w:r>
+      <w:r>
+        <w:rPr>
+          <w:rFonts w:ascii="Times New Roman" w:hAnsi="Times New Roman" w:cs="Times New Roman"/>
+        </w:rPr>
+        <w:t xml:space="preserve"> Notes</w:t>
+      </w:r>
+    </w:p>
+    <w:p>
+      <w:pPr>
+        <w:spacing w:after="0"/>
+        <w:rPr>
+          <w:rFonts w:ascii="Times New Roman" w:hAnsi="Times New Roman" w:cs="Times New Roman"/>
+        </w:rPr>
+      </w:pPr>
       <w:r>
         <w:rPr>
           <w:rFonts w:ascii="Times New Roman" w:hAnsi="Times New Roman" w:cs="Times New Roman"/>
         </w:rPr>
         <w:lastRenderedPageBreak/>
-        <w:t>END Notes</w:t>
-      </w:r>
-    </w:p>
-    <w:p>
-      <w:pPr>
-        <w:spacing w:after="0"/>
-        <w:jc w:val="both"/>
-        <w:rPr>
-          <w:rFonts w:ascii="Times New Roman" w:hAnsi="Times New Roman" w:cs="Times New Roman"/>
-        </w:rPr>
-      </w:pPr>
-      <w:r>
-        <w:rPr>
-          <w:rFonts w:ascii="Times New Roman" w:hAnsi="Times New Roman" w:cs="Times New Roman"/>
-        </w:rPr>
         <w:t xml:space="preserve">1. </w:t>
       </w:r>
       <w:r>
@@ -1226,298 +1375,102 @@
           <w:i/>
           <w:iCs/>
         </w:rPr>
-        <w:t>The World Factbook</w:t>
-      </w:r>
-      <w:r>
-        <w:rPr>
-          <w:rFonts w:ascii="Times New Roman" w:hAnsi="Times New Roman" w:cs="Times New Roman"/>
-        </w:rPr>
-        <w:t>, s.v. “China,” (CIA), https://www.cia.gov/library/publications/the-world-</w:t>
-      </w:r>
-    </w:p>
-    <w:p>
-      <w:pPr>
-        <w:spacing w:after="0"/>
-        <w:jc w:val="both"/>
-        <w:rPr>
-          <w:rFonts w:ascii="Times New Roman" w:hAnsi="Times New Roman" w:cs="Times New Roman"/>
-        </w:rPr>
-      </w:pPr>
-      <w:r>
-        <w:rPr>
-          <w:rFonts w:ascii="Times New Roman" w:hAnsi="Times New Roman" w:cs="Times New Roman"/>
-        </w:rPr>
-        <w:t>factbook/geos/ch.html (accessed 30 Sep 2016).</w:t>
-      </w:r>
-    </w:p>
-    <w:p>
-      <w:pPr>
-        <w:spacing w:after="0"/>
-        <w:jc w:val="both"/>
-        <w:rPr>
-          <w:rFonts w:ascii="Times New Roman" w:hAnsi="Times New Roman" w:cs="Times New Roman"/>
-        </w:rPr>
-      </w:pPr>
-      <w:r>
-        <w:rPr>
-          <w:rFonts w:ascii="Times New Roman" w:hAnsi="Times New Roman" w:cs="Times New Roman"/>
-        </w:rPr>
-        <w:t>2.</w:t>
-      </w:r>
-      <w:r>
-        <w:rPr>
-          <w:rFonts w:ascii="Times New Roman" w:hAnsi="Times New Roman" w:cs="Times New Roman"/>
-        </w:rPr>
-        <w:t xml:space="preserve"> </w:t>
-      </w:r>
-      <w:r>
-        <w:rPr>
-          <w:rFonts w:ascii="Times New Roman" w:hAnsi="Times New Roman" w:cs="Times New Roman"/>
-        </w:rPr>
-        <w:t xml:space="preserve"> </w:t>
-      </w:r>
-      <w:r>
-        <w:rPr>
-          <w:rFonts w:ascii="Times New Roman" w:hAnsi="Times New Roman" w:cs="Times New Roman"/>
-          <w:i/>
-        </w:rPr>
-        <w:t>International Monetary Fund</w:t>
-      </w:r>
-      <w:r>
-        <w:rPr>
-          <w:rFonts w:ascii="Times New Roman" w:hAnsi="Times New Roman" w:cs="Times New Roman"/>
-        </w:rPr>
-        <w:t>, http://www.imf.org/en/News/Articles/2016/09/30/AM16-PR16440-IMF-Launches-New-SDR-Basket-Including-Chinese-Renminbi</w:t>
-      </w:r>
-      <w:r>
-        <w:rPr>
-          <w:rFonts w:ascii="Times New Roman" w:hAnsi="Times New Roman" w:cs="Times New Roman"/>
-        </w:rPr>
-        <w:t xml:space="preserve"> (accessed 1 Oct 2016).</w:t>
-      </w:r>
-    </w:p>
-    <w:p>
-      <w:pPr>
-        <w:spacing w:after="0"/>
-        <w:jc w:val="both"/>
-        <w:rPr>
-          <w:rFonts w:ascii="Times New Roman" w:hAnsi="Times New Roman" w:cs="Times New Roman"/>
-        </w:rPr>
-      </w:pPr>
-      <w:r>
-        <w:rPr>
-          <w:rFonts w:ascii="Times New Roman" w:hAnsi="Times New Roman" w:cs="Times New Roman"/>
-        </w:rPr>
-        <w:t>3</w:t>
-      </w:r>
-      <w:r>
-        <w:rPr>
-          <w:rFonts w:ascii="Times New Roman" w:hAnsi="Times New Roman" w:cs="Times New Roman"/>
-        </w:rPr>
-        <w:t xml:space="preserve">. </w:t>
-      </w:r>
-      <w:r>
-        <w:rPr>
-          <w:rFonts w:ascii="Times New Roman" w:hAnsi="Times New Roman" w:cs="Times New Roman"/>
-        </w:rPr>
-        <w:t xml:space="preserve"> </w:t>
-      </w:r>
+        <w:t xml:space="preserve">The World </w:t>
+      </w:r>
+      <w:proofErr w:type="spellStart"/>
       <w:r>
         <w:rPr>
           <w:rFonts w:ascii="Times New Roman" w:hAnsi="Times New Roman" w:cs="Times New Roman"/>
           <w:i/>
           <w:iCs/>
         </w:rPr>
-        <w:t>World Factbook</w:t>
-      </w:r>
-      <w:r>
-        <w:rPr>
-          <w:rFonts w:ascii="Times New Roman" w:hAnsi="Times New Roman" w:cs="Times New Roman"/>
-        </w:rPr>
-        <w:t>, s.v. “China,” (CIA</w:t>
-      </w:r>
-      <w:r>
-        <w:rPr>
-          <w:rFonts w:ascii="Times New Roman" w:hAnsi="Times New Roman" w:cs="Times New Roman"/>
-        </w:rPr>
-        <w:t>).</w:t>
+        <w:t>Factbook</w:t>
+      </w:r>
+      <w:proofErr w:type="spellEnd"/>
+      <w:r>
+        <w:rPr>
+          <w:rFonts w:ascii="Times New Roman" w:hAnsi="Times New Roman" w:cs="Times New Roman"/>
+        </w:rPr>
+        <w:t xml:space="preserve">, </w:t>
+      </w:r>
+      <w:proofErr w:type="spellStart"/>
+      <w:r>
+        <w:rPr>
+          <w:rFonts w:ascii="Times New Roman" w:hAnsi="Times New Roman" w:cs="Times New Roman"/>
+        </w:rPr>
+        <w:t>s.v</w:t>
+      </w:r>
+      <w:proofErr w:type="spellEnd"/>
+      <w:r>
+        <w:rPr>
+          <w:rFonts w:ascii="Times New Roman" w:hAnsi="Times New Roman" w:cs="Times New Roman"/>
+        </w:rPr>
+        <w:t>. “China,” (CIA), https://www.cia.gov/library/publications/the-world-factbook/geos/ch.html (accessed 30 Sep 2016).</w:t>
       </w:r>
     </w:p>
     <w:p>
       <w:pPr>
         <w:spacing w:after="0"/>
-        <w:jc w:val="both"/>
-        <w:rPr>
-          <w:rFonts w:ascii="Times New Roman" w:hAnsi="Times New Roman" w:cs="Times New Roman"/>
-        </w:rPr>
-      </w:pPr>
-      <w:r>
-        <w:rPr>
-          <w:rFonts w:ascii="Times New Roman" w:hAnsi="Times New Roman" w:cs="Times New Roman"/>
-        </w:rPr>
-        <w:t>4.</w:t>
-      </w:r>
-      <w:r>
-        <w:rPr>
-          <w:rFonts w:ascii="Times New Roman" w:hAnsi="Times New Roman" w:cs="Times New Roman"/>
-        </w:rPr>
-        <w:t xml:space="preserve"> </w:t>
-      </w:r>
-      <w:r>
-        <w:rPr>
-          <w:rFonts w:ascii="Times New Roman" w:hAnsi="Times New Roman" w:cs="Times New Roman"/>
-        </w:rPr>
-        <w:t xml:space="preserve"> </w:t>
-      </w:r>
-      <w:r>
-        <w:rPr>
-          <w:rFonts w:ascii="Times New Roman" w:hAnsi="Times New Roman" w:cs="Times New Roman"/>
-        </w:rPr>
-        <w:t>I</w:t>
-      </w:r>
-      <w:r>
-        <w:rPr>
-          <w:rFonts w:ascii="Times New Roman" w:hAnsi="Times New Roman" w:cs="Times New Roman"/>
-        </w:rPr>
-        <w:t>bid</w:t>
-      </w:r>
-      <w:r>
-        <w:rPr>
-          <w:rFonts w:ascii="Times New Roman" w:hAnsi="Times New Roman" w:cs="Times New Roman"/>
-        </w:rPr>
-        <w:t>.</w:t>
+        <w:rPr>
+          <w:rFonts w:ascii="Times New Roman" w:hAnsi="Times New Roman" w:cs="Times New Roman"/>
+        </w:rPr>
+      </w:pPr>
+      <w:r>
+        <w:rPr>
+          <w:rFonts w:ascii="Times New Roman" w:hAnsi="Times New Roman" w:cs="Times New Roman"/>
+        </w:rPr>
+        <w:t>2.</w:t>
+      </w:r>
+      <w:r>
+        <w:rPr>
+          <w:rFonts w:ascii="Times New Roman" w:hAnsi="Times New Roman" w:cs="Times New Roman"/>
+        </w:rPr>
+        <w:t xml:space="preserve"> </w:t>
+      </w:r>
+      <w:r>
+        <w:rPr>
+          <w:rFonts w:ascii="Times New Roman" w:hAnsi="Times New Roman" w:cs="Times New Roman"/>
+        </w:rPr>
+        <w:t xml:space="preserve"> </w:t>
+      </w:r>
+      <w:r>
+        <w:rPr>
+          <w:rFonts w:ascii="Times New Roman" w:hAnsi="Times New Roman" w:cs="Times New Roman"/>
+          <w:i/>
+        </w:rPr>
+        <w:t>International Monetary Fund</w:t>
+      </w:r>
+      <w:r>
+        <w:rPr>
+          <w:rFonts w:ascii="Times New Roman" w:hAnsi="Times New Roman" w:cs="Times New Roman"/>
+        </w:rPr>
+        <w:t>, http://www.imf.org/en/News/Articles/2016/09/30/AM16-PR16440-IMF-Launches-New-SDR-Basket-Including-Chinese-Renminbi</w:t>
+      </w:r>
+      <w:r>
+        <w:rPr>
+          <w:rFonts w:ascii="Times New Roman" w:hAnsi="Times New Roman" w:cs="Times New Roman"/>
+        </w:rPr>
+        <w:t xml:space="preserve"> (accessed 1 Oct 2016).</w:t>
       </w:r>
     </w:p>
     <w:p>
       <w:pPr>
         <w:spacing w:after="0"/>
-        <w:jc w:val="both"/>
-        <w:rPr>
-          <w:rFonts w:ascii="Times New Roman" w:hAnsi="Times New Roman" w:cs="Times New Roman"/>
-        </w:rPr>
-      </w:pPr>
-      <w:r>
-        <w:rPr>
-          <w:rFonts w:ascii="Times New Roman" w:hAnsi="Times New Roman" w:cs="Times New Roman"/>
-        </w:rPr>
-        <w:t xml:space="preserve">5. </w:t>
-      </w:r>
-      <w:r>
-        <w:rPr>
-          <w:rFonts w:ascii="Times New Roman" w:hAnsi="Times New Roman" w:cs="Times New Roman"/>
-        </w:rPr>
-        <w:t xml:space="preserve"> </w:t>
-      </w:r>
-      <w:r>
-        <w:rPr>
-          <w:rFonts w:ascii="Times New Roman" w:hAnsi="Times New Roman" w:cs="Times New Roman"/>
-        </w:rPr>
-        <w:t>I</w:t>
-      </w:r>
-      <w:r>
-        <w:rPr>
-          <w:rFonts w:ascii="Times New Roman" w:hAnsi="Times New Roman" w:cs="Times New Roman"/>
-        </w:rPr>
-        <w:t>bid</w:t>
-      </w:r>
-      <w:r>
-        <w:rPr>
-          <w:rFonts w:ascii="Times New Roman" w:hAnsi="Times New Roman" w:cs="Times New Roman"/>
-        </w:rPr>
-        <w:t>.</w:t>
-      </w:r>
-    </w:p>
-    <w:p>
-      <w:pPr>
-        <w:spacing w:after="0"/>
-        <w:jc w:val="both"/>
-        <w:rPr>
-          <w:rFonts w:ascii="Times New Roman" w:hAnsi="Times New Roman" w:cs="Times New Roman"/>
-        </w:rPr>
-      </w:pPr>
-      <w:r>
-        <w:rPr>
-          <w:rFonts w:ascii="Times New Roman" w:hAnsi="Times New Roman" w:cs="Times New Roman"/>
-        </w:rPr>
-        <w:t>6</w:t>
+        <w:rPr>
+          <w:rFonts w:ascii="Times New Roman" w:hAnsi="Times New Roman" w:cs="Times New Roman"/>
+        </w:rPr>
+      </w:pPr>
+      <w:r>
+        <w:rPr>
+          <w:rFonts w:ascii="Times New Roman" w:hAnsi="Times New Roman" w:cs="Times New Roman"/>
+        </w:rPr>
+        <w:t>3</w:t>
       </w:r>
       <w:r>
         <w:rPr>
           <w:rFonts w:ascii="Times New Roman" w:hAnsi="Times New Roman" w:cs="Times New Roman"/>
         </w:rPr>
         <w:t xml:space="preserve">. </w:t>
-      </w:r>
-      <w:r>
-        <w:rPr>
-          <w:rFonts w:ascii="Times New Roman" w:hAnsi="Times New Roman" w:cs="Times New Roman"/>
-        </w:rPr>
-        <w:t xml:space="preserve"> I</w:t>
-      </w:r>
-      <w:r>
-        <w:rPr>
-          <w:rFonts w:ascii="Times New Roman" w:hAnsi="Times New Roman" w:cs="Times New Roman"/>
-        </w:rPr>
-        <w:t>bid</w:t>
-      </w:r>
-      <w:r>
-        <w:rPr>
-          <w:rFonts w:ascii="Times New Roman" w:hAnsi="Times New Roman" w:cs="Times New Roman"/>
-        </w:rPr>
-        <w:t>.</w:t>
-      </w:r>
-    </w:p>
-    <w:p>
-      <w:pPr>
-        <w:spacing w:after="0"/>
-        <w:jc w:val="both"/>
-        <w:rPr>
-          <w:rFonts w:ascii="Times New Roman" w:hAnsi="Times New Roman" w:cs="Times New Roman"/>
-        </w:rPr>
-      </w:pPr>
-      <w:r>
-        <w:rPr>
-          <w:rFonts w:ascii="Times New Roman" w:hAnsi="Times New Roman" w:cs="Times New Roman"/>
-        </w:rPr>
-        <w:t>7</w:t>
-      </w:r>
-      <w:r>
-        <w:rPr>
-          <w:rFonts w:ascii="Times New Roman" w:hAnsi="Times New Roman" w:cs="Times New Roman"/>
-        </w:rPr>
-        <w:t xml:space="preserve">. </w:t>
-      </w:r>
-      <w:r>
-        <w:rPr>
-          <w:rFonts w:ascii="Times New Roman" w:hAnsi="Times New Roman" w:cs="Times New Roman"/>
-        </w:rPr>
-        <w:t xml:space="preserve"> I</w:t>
-      </w:r>
-      <w:r>
-        <w:rPr>
-          <w:rFonts w:ascii="Times New Roman" w:hAnsi="Times New Roman" w:cs="Times New Roman"/>
-        </w:rPr>
-        <w:t>bid</w:t>
-      </w:r>
-      <w:r>
-        <w:rPr>
-          <w:rFonts w:ascii="Times New Roman" w:hAnsi="Times New Roman" w:cs="Times New Roman"/>
-        </w:rPr>
-        <w:t>.</w:t>
-      </w:r>
-    </w:p>
-    <w:p>
-      <w:pPr>
-        <w:spacing w:after="0"/>
-        <w:jc w:val="both"/>
-        <w:rPr>
-          <w:rFonts w:ascii="Times New Roman" w:hAnsi="Times New Roman" w:cs="Times New Roman"/>
-        </w:rPr>
-      </w:pPr>
-      <w:r>
-        <w:rPr>
-          <w:rFonts w:ascii="Times New Roman" w:hAnsi="Times New Roman" w:cs="Times New Roman"/>
-        </w:rPr>
-        <w:t xml:space="preserve">8. </w:t>
       </w:r>
       <w:r>
         <w:rPr>
@@ -1531,135 +1484,139 @@
           <w:i/>
           <w:iCs/>
         </w:rPr>
-        <w:t>The World Factbook</w:t>
-      </w:r>
-      <w:r>
-        <w:rPr>
-          <w:rFonts w:ascii="Times New Roman" w:hAnsi="Times New Roman" w:cs="Times New Roman"/>
-        </w:rPr>
-        <w:t>, s.v. “</w:t>
-      </w:r>
-      <w:r>
-        <w:rPr>
-          <w:rFonts w:ascii="Times New Roman" w:hAnsi="Times New Roman" w:cs="Times New Roman"/>
-        </w:rPr>
-        <w:t>Taiwan,</w:t>
-      </w:r>
-      <w:r>
-        <w:rPr>
-          <w:rFonts w:ascii="Times New Roman" w:hAnsi="Times New Roman" w:cs="Times New Roman"/>
-        </w:rPr>
-        <w:t>” (CIA),</w:t>
-      </w:r>
-      <w:r>
-        <w:rPr>
-          <w:rFonts w:ascii="Times New Roman" w:hAnsi="Times New Roman" w:cs="Times New Roman"/>
-        </w:rPr>
-        <w:t xml:space="preserve"> </w:t>
-      </w:r>
-      <w:r>
-        <w:rPr>
-          <w:rFonts w:ascii="Times New Roman" w:hAnsi="Times New Roman" w:cs="Times New Roman"/>
-        </w:rPr>
-        <w:t>https://www.cia.gov/library/publications/the-world-factbook/geos/tw.html</w:t>
-      </w:r>
-      <w:r>
-        <w:rPr>
-          <w:rFonts w:ascii="Times New Roman" w:hAnsi="Times New Roman" w:cs="Times New Roman"/>
-        </w:rPr>
-        <w:t xml:space="preserve"> </w:t>
-      </w:r>
-      <w:r>
-        <w:rPr>
-          <w:rFonts w:ascii="Times New Roman" w:hAnsi="Times New Roman" w:cs="Times New Roman"/>
-        </w:rPr>
-        <w:t>(accessed 30 Sep 2016).</w:t>
-      </w:r>
-    </w:p>
-    <w:p>
-      <w:pPr>
-        <w:spacing w:after="0"/>
-        <w:jc w:val="both"/>
-        <w:rPr>
-          <w:rFonts w:ascii="Times New Roman" w:hAnsi="Times New Roman" w:cs="Times New Roman"/>
-        </w:rPr>
-      </w:pPr>
-      <w:r>
-        <w:rPr>
-          <w:rFonts w:ascii="Times New Roman" w:hAnsi="Times New Roman" w:cs="Times New Roman"/>
-        </w:rPr>
-        <w:t>9</w:t>
-      </w:r>
-      <w:r>
-        <w:rPr>
-          <w:rFonts w:ascii="Times New Roman" w:hAnsi="Times New Roman" w:cs="Times New Roman"/>
-        </w:rPr>
-        <w:t>.</w:t>
-      </w:r>
-      <w:r>
-        <w:t xml:space="preserve"> </w:t>
-      </w:r>
-      <w:r>
-        <w:t xml:space="preserve"> </w:t>
-      </w:r>
+        <w:t xml:space="preserve">World </w:t>
+      </w:r>
+      <w:proofErr w:type="spellStart"/>
       <w:r>
         <w:rPr>
           <w:rFonts w:ascii="Times New Roman" w:hAnsi="Times New Roman" w:cs="Times New Roman"/>
           <w:i/>
           <w:iCs/>
         </w:rPr>
-        <w:t>The World Factbook</w:t>
-      </w:r>
-      <w:r>
-        <w:rPr>
-          <w:rFonts w:ascii="Times New Roman" w:hAnsi="Times New Roman" w:cs="Times New Roman"/>
-        </w:rPr>
-        <w:t>, s.v. “</w:t>
-      </w:r>
-      <w:r>
-        <w:rPr>
-          <w:rFonts w:ascii="Times New Roman" w:hAnsi="Times New Roman" w:cs="Times New Roman"/>
-        </w:rPr>
-        <w:t>Singapore</w:t>
-      </w:r>
-      <w:r>
-        <w:rPr>
-          <w:rFonts w:ascii="Times New Roman" w:hAnsi="Times New Roman" w:cs="Times New Roman"/>
-        </w:rPr>
-        <w:t xml:space="preserve">,” (CIA), </w:t>
-      </w:r>
-      <w:r>
-        <w:rPr>
-          <w:rFonts w:ascii="Times New Roman" w:hAnsi="Times New Roman" w:cs="Times New Roman"/>
-        </w:rPr>
-        <w:t>https://www.cia.gov/library/publications/the-world-factbook/geos/sn.html</w:t>
-      </w:r>
-      <w:r>
-        <w:rPr>
-          <w:rFonts w:ascii="Times New Roman" w:hAnsi="Times New Roman" w:cs="Times New Roman"/>
-        </w:rPr>
-        <w:t xml:space="preserve"> </w:t>
-      </w:r>
-      <w:r>
-        <w:rPr>
-          <w:rFonts w:ascii="Times New Roman" w:hAnsi="Times New Roman" w:cs="Times New Roman"/>
-        </w:rPr>
-        <w:t>(accessed 30 Sep 2016).</w:t>
+        <w:t>Factbook</w:t>
+      </w:r>
+      <w:proofErr w:type="spellEnd"/>
+      <w:r>
+        <w:rPr>
+          <w:rFonts w:ascii="Times New Roman" w:hAnsi="Times New Roman" w:cs="Times New Roman"/>
+        </w:rPr>
+        <w:t xml:space="preserve">, </w:t>
+      </w:r>
+      <w:proofErr w:type="spellStart"/>
+      <w:r>
+        <w:rPr>
+          <w:rFonts w:ascii="Times New Roman" w:hAnsi="Times New Roman" w:cs="Times New Roman"/>
+        </w:rPr>
+        <w:t>s.v</w:t>
+      </w:r>
+      <w:proofErr w:type="spellEnd"/>
+      <w:r>
+        <w:rPr>
+          <w:rFonts w:ascii="Times New Roman" w:hAnsi="Times New Roman" w:cs="Times New Roman"/>
+        </w:rPr>
+        <w:t>. “China,” (CIA</w:t>
+      </w:r>
+      <w:r>
+        <w:rPr>
+          <w:rFonts w:ascii="Times New Roman" w:hAnsi="Times New Roman" w:cs="Times New Roman"/>
+        </w:rPr>
+        <w:t>).</w:t>
       </w:r>
     </w:p>
     <w:p>
       <w:pPr>
         <w:spacing w:after="0"/>
-        <w:jc w:val="both"/>
-        <w:rPr>
-          <w:rFonts w:ascii="Times New Roman" w:hAnsi="Times New Roman" w:cs="Times New Roman"/>
-        </w:rPr>
-      </w:pPr>
-      <w:r>
-        <w:rPr>
-          <w:rFonts w:ascii="Times New Roman" w:hAnsi="Times New Roman" w:cs="Times New Roman"/>
-        </w:rPr>
-        <w:t>10</w:t>
+        <w:rPr>
+          <w:rFonts w:ascii="Times New Roman" w:hAnsi="Times New Roman" w:cs="Times New Roman"/>
+        </w:rPr>
+      </w:pPr>
+      <w:r>
+        <w:rPr>
+          <w:rFonts w:ascii="Times New Roman" w:hAnsi="Times New Roman" w:cs="Times New Roman"/>
+        </w:rPr>
+        <w:t>4.</w:t>
+      </w:r>
+      <w:r>
+        <w:rPr>
+          <w:rFonts w:ascii="Times New Roman" w:hAnsi="Times New Roman" w:cs="Times New Roman"/>
+        </w:rPr>
+        <w:t xml:space="preserve"> </w:t>
+      </w:r>
+      <w:r>
+        <w:rPr>
+          <w:rFonts w:ascii="Times New Roman" w:hAnsi="Times New Roman" w:cs="Times New Roman"/>
+        </w:rPr>
+        <w:t xml:space="preserve"> </w:t>
+      </w:r>
+      <w:r>
+        <w:rPr>
+          <w:rFonts w:ascii="Times New Roman" w:hAnsi="Times New Roman" w:cs="Times New Roman"/>
+        </w:rPr>
+        <w:t>I</w:t>
+      </w:r>
+      <w:r>
+        <w:rPr>
+          <w:rFonts w:ascii="Times New Roman" w:hAnsi="Times New Roman" w:cs="Times New Roman"/>
+        </w:rPr>
+        <w:t>bid</w:t>
+      </w:r>
+      <w:r>
+        <w:rPr>
+          <w:rFonts w:ascii="Times New Roman" w:hAnsi="Times New Roman" w:cs="Times New Roman"/>
+        </w:rPr>
+        <w:t>.</w:t>
+      </w:r>
+    </w:p>
+    <w:p>
+      <w:pPr>
+        <w:spacing w:after="0"/>
+        <w:rPr>
+          <w:rFonts w:ascii="Times New Roman" w:hAnsi="Times New Roman" w:cs="Times New Roman"/>
+        </w:rPr>
+      </w:pPr>
+      <w:r>
+        <w:rPr>
+          <w:rFonts w:ascii="Times New Roman" w:hAnsi="Times New Roman" w:cs="Times New Roman"/>
+        </w:rPr>
+        <w:t xml:space="preserve">5. </w:t>
+      </w:r>
+      <w:r>
+        <w:rPr>
+          <w:rFonts w:ascii="Times New Roman" w:hAnsi="Times New Roman" w:cs="Times New Roman"/>
+        </w:rPr>
+        <w:t xml:space="preserve"> </w:t>
+      </w:r>
+      <w:r>
+        <w:rPr>
+          <w:rFonts w:ascii="Times New Roman" w:hAnsi="Times New Roman" w:cs="Times New Roman"/>
+        </w:rPr>
+        <w:t>I</w:t>
+      </w:r>
+      <w:r>
+        <w:rPr>
+          <w:rFonts w:ascii="Times New Roman" w:hAnsi="Times New Roman" w:cs="Times New Roman"/>
+        </w:rPr>
+        <w:t>bid</w:t>
+      </w:r>
+      <w:r>
+        <w:rPr>
+          <w:rFonts w:ascii="Times New Roman" w:hAnsi="Times New Roman" w:cs="Times New Roman"/>
+        </w:rPr>
+        <w:t>.</w:t>
+      </w:r>
+    </w:p>
+    <w:p>
+      <w:pPr>
+        <w:spacing w:after="0"/>
+        <w:rPr>
+          <w:rFonts w:ascii="Times New Roman" w:hAnsi="Times New Roman" w:cs="Times New Roman"/>
+        </w:rPr>
+      </w:pPr>
+      <w:r>
+        <w:rPr>
+          <w:rFonts w:ascii="Times New Roman" w:hAnsi="Times New Roman" w:cs="Times New Roman"/>
+        </w:rPr>
+        <w:t>6</w:t>
       </w:r>
       <w:r>
         <w:rPr>
@@ -1671,83 +1628,77 @@
         <w:rPr>
           <w:rFonts w:ascii="Times New Roman" w:hAnsi="Times New Roman" w:cs="Times New Roman"/>
         </w:rPr>
-        <w:t xml:space="preserve"> </w:t>
-      </w:r>
-      <w:r>
-        <w:rPr>
-          <w:rFonts w:ascii="Times New Roman" w:hAnsi="Times New Roman" w:cs="Times New Roman"/>
-        </w:rPr>
-        <w:t>United Nations</w:t>
-      </w:r>
-      <w:r>
-        <w:rPr>
-          <w:rFonts w:ascii="Times New Roman" w:hAnsi="Times New Roman" w:cs="Times New Roman"/>
-        </w:rPr>
-        <w:t xml:space="preserve">, </w:t>
-      </w:r>
-      <w:r>
-        <w:rPr>
-          <w:rFonts w:ascii="Times New Roman" w:hAnsi="Times New Roman" w:cs="Times New Roman"/>
-          <w:i/>
-        </w:rPr>
-        <w:t>Official Languages</w:t>
-      </w:r>
-      <w:r>
-        <w:rPr>
-          <w:rFonts w:ascii="Times New Roman" w:hAnsi="Times New Roman" w:cs="Times New Roman"/>
-        </w:rPr>
-        <w:t>,</w:t>
-      </w:r>
-      <w:r>
-        <w:rPr>
-          <w:rFonts w:ascii="Times New Roman" w:hAnsi="Times New Roman" w:cs="Times New Roman"/>
-        </w:rPr>
-        <w:t xml:space="preserve"> </w:t>
-      </w:r>
-      <w:r>
-        <w:rPr>
-          <w:rFonts w:ascii="Times New Roman" w:hAnsi="Times New Roman" w:cs="Times New Roman"/>
-        </w:rPr>
-        <w:t>http://www.un.org/en/secti</w:t>
-      </w:r>
-      <w:r>
-        <w:rPr>
-          <w:rFonts w:ascii="Times New Roman" w:hAnsi="Times New Roman" w:cs="Times New Roman"/>
-        </w:rPr>
-        <w:t>ons/about-un/official-languages (accessed 1 Oct</w:t>
-      </w:r>
-      <w:r>
-        <w:rPr>
-          <w:rFonts w:ascii="Times New Roman" w:hAnsi="Times New Roman" w:cs="Times New Roman"/>
-        </w:rPr>
-        <w:t xml:space="preserve"> 2016).</w:t>
+        <w:t xml:space="preserve"> I</w:t>
+      </w:r>
+      <w:r>
+        <w:rPr>
+          <w:rFonts w:ascii="Times New Roman" w:hAnsi="Times New Roman" w:cs="Times New Roman"/>
+        </w:rPr>
+        <w:t>bid</w:t>
+      </w:r>
+      <w:r>
+        <w:rPr>
+          <w:rFonts w:ascii="Times New Roman" w:hAnsi="Times New Roman" w:cs="Times New Roman"/>
+        </w:rPr>
+        <w:t>.</w:t>
       </w:r>
     </w:p>
     <w:p>
       <w:pPr>
         <w:spacing w:after="0"/>
-        <w:jc w:val="both"/>
-        <w:rPr>
-          <w:rFonts w:ascii="Times New Roman" w:hAnsi="Times New Roman" w:cs="Times New Roman"/>
-        </w:rPr>
-      </w:pPr>
-      <w:r>
-        <w:rPr>
-          <w:rFonts w:ascii="Times New Roman" w:hAnsi="Times New Roman" w:cs="Times New Roman"/>
-        </w:rPr>
-        <w:t>1</w:t>
-      </w:r>
-      <w:r>
-        <w:rPr>
-          <w:rFonts w:ascii="Times New Roman" w:hAnsi="Times New Roman" w:cs="Times New Roman"/>
-        </w:rPr>
-        <w:t>1</w:t>
-      </w:r>
-      <w:r>
-        <w:rPr>
-          <w:rFonts w:ascii="Times New Roman" w:hAnsi="Times New Roman" w:cs="Times New Roman"/>
-        </w:rPr>
-        <w:t xml:space="preserve">.  </w:t>
+        <w:rPr>
+          <w:rFonts w:ascii="Times New Roman" w:hAnsi="Times New Roman" w:cs="Times New Roman"/>
+        </w:rPr>
+      </w:pPr>
+      <w:r>
+        <w:rPr>
+          <w:rFonts w:ascii="Times New Roman" w:hAnsi="Times New Roman" w:cs="Times New Roman"/>
+        </w:rPr>
+        <w:t>7</w:t>
+      </w:r>
+      <w:r>
+        <w:rPr>
+          <w:rFonts w:ascii="Times New Roman" w:hAnsi="Times New Roman" w:cs="Times New Roman"/>
+        </w:rPr>
+        <w:t xml:space="preserve">. </w:t>
+      </w:r>
+      <w:r>
+        <w:rPr>
+          <w:rFonts w:ascii="Times New Roman" w:hAnsi="Times New Roman" w:cs="Times New Roman"/>
+        </w:rPr>
+        <w:t xml:space="preserve"> I</w:t>
+      </w:r>
+      <w:r>
+        <w:rPr>
+          <w:rFonts w:ascii="Times New Roman" w:hAnsi="Times New Roman" w:cs="Times New Roman"/>
+        </w:rPr>
+        <w:t>bid</w:t>
+      </w:r>
+      <w:r>
+        <w:rPr>
+          <w:rFonts w:ascii="Times New Roman" w:hAnsi="Times New Roman" w:cs="Times New Roman"/>
+        </w:rPr>
+        <w:t>.</w:t>
+      </w:r>
+    </w:p>
+    <w:p>
+      <w:pPr>
+        <w:spacing w:after="0"/>
+        <w:rPr>
+          <w:rFonts w:ascii="Times New Roman" w:hAnsi="Times New Roman" w:cs="Times New Roman"/>
+        </w:rPr>
+      </w:pPr>
+      <w:r>
+        <w:rPr>
+          <w:rFonts w:ascii="Times New Roman" w:hAnsi="Times New Roman" w:cs="Times New Roman"/>
+        </w:rPr>
+        <w:t xml:space="preserve">8. </w:t>
+      </w:r>
+      <w:r>
+        <w:rPr>
+          <w:rFonts w:ascii="Times New Roman" w:hAnsi="Times New Roman" w:cs="Times New Roman"/>
+        </w:rPr>
+        <w:t xml:space="preserve"> </w:t>
       </w:r>
       <w:r>
         <w:rPr>
@@ -1755,223 +1706,99 @@
           <w:i/>
           <w:iCs/>
         </w:rPr>
-        <w:t>World Factbook</w:t>
-      </w:r>
-      <w:r>
-        <w:rPr>
-          <w:rFonts w:ascii="Times New Roman" w:hAnsi="Times New Roman" w:cs="Times New Roman"/>
-        </w:rPr>
-        <w:t>, s.v. “China,” (CIA).</w:t>
-      </w:r>
-    </w:p>
-    <w:p>
-      <w:pPr>
-        <w:spacing w:after="0"/>
-        <w:jc w:val="both"/>
-        <w:rPr>
-          <w:rFonts w:ascii="Times New Roman" w:hAnsi="Times New Roman" w:cs="Times New Roman"/>
-        </w:rPr>
-      </w:pPr>
-      <w:r>
-        <w:rPr>
-          <w:rFonts w:ascii="Times New Roman" w:hAnsi="Times New Roman" w:cs="Times New Roman"/>
-        </w:rPr>
-        <w:t>1</w:t>
-      </w:r>
-      <w:r>
-        <w:rPr>
-          <w:rFonts w:ascii="Times New Roman" w:hAnsi="Times New Roman" w:cs="Times New Roman"/>
-        </w:rPr>
-        <w:t>2</w:t>
-      </w:r>
-      <w:r>
-        <w:rPr>
-          <w:rFonts w:ascii="Times New Roman" w:hAnsi="Times New Roman" w:cs="Times New Roman"/>
-        </w:rPr>
-        <w:t>.</w:t>
-      </w:r>
-      <w:r>
-        <w:rPr>
-          <w:rFonts w:ascii="Times New Roman" w:hAnsi="Times New Roman" w:cs="Times New Roman"/>
-        </w:rPr>
-        <w:t xml:space="preserve"> </w:t>
-      </w:r>
-      <w:r>
-        <w:rPr>
-          <w:rFonts w:ascii="Times New Roman" w:hAnsi="Times New Roman" w:cs="Times New Roman"/>
-        </w:rPr>
-        <w:t xml:space="preserve"> </w:t>
-      </w:r>
-      <w:r>
-        <w:rPr>
-          <w:rFonts w:ascii="Times New Roman" w:hAnsi="Times New Roman" w:cs="Times New Roman"/>
-        </w:rPr>
-        <w:t xml:space="preserve">Ethnologue, </w:t>
-      </w:r>
-      <w:r>
-        <w:rPr>
-          <w:rFonts w:ascii="Times New Roman" w:hAnsi="Times New Roman" w:cs="Times New Roman"/>
-          <w:i/>
-        </w:rPr>
-        <w:t>Summary by Language Size</w:t>
-      </w:r>
-      <w:r>
-        <w:rPr>
-          <w:rFonts w:ascii="Times New Roman" w:hAnsi="Times New Roman" w:cs="Times New Roman"/>
-        </w:rPr>
-        <w:t xml:space="preserve">, </w:t>
-      </w:r>
-      <w:r>
-        <w:rPr>
-          <w:rFonts w:ascii="Times New Roman" w:hAnsi="Times New Roman" w:cs="Times New Roman"/>
-        </w:rPr>
-        <w:t>https://www.ethnologue.com/statistics/size</w:t>
-      </w:r>
-      <w:r>
-        <w:rPr>
-          <w:rFonts w:ascii="Times New Roman" w:hAnsi="Times New Roman" w:cs="Times New Roman"/>
-        </w:rPr>
-        <w:t xml:space="preserve"> (accessed 1 Oct</w:t>
-      </w:r>
-      <w:r>
-        <w:rPr>
-          <w:rFonts w:ascii="Times New Roman" w:hAnsi="Times New Roman" w:cs="Times New Roman"/>
-        </w:rPr>
-        <w:t xml:space="preserve"> 2016)</w:t>
-      </w:r>
-      <w:r>
-        <w:rPr>
-          <w:rFonts w:ascii="Times New Roman" w:hAnsi="Times New Roman" w:cs="Times New Roman"/>
-        </w:rPr>
-        <w:t>.</w:t>
-      </w:r>
-    </w:p>
-    <w:p>
-      <w:pPr>
-        <w:spacing w:after="0"/>
-        <w:jc w:val="both"/>
-        <w:rPr>
-          <w:rFonts w:ascii="Times New Roman" w:hAnsi="Times New Roman" w:cs="Times New Roman"/>
-        </w:rPr>
-      </w:pPr>
-      <w:r>
-        <w:rPr>
-          <w:rFonts w:ascii="Times New Roman" w:hAnsi="Times New Roman" w:cs="Times New Roman"/>
-        </w:rPr>
-        <w:t>13.  I</w:t>
-      </w:r>
-      <w:r>
-        <w:rPr>
-          <w:rFonts w:ascii="Times New Roman" w:hAnsi="Times New Roman" w:cs="Times New Roman"/>
-        </w:rPr>
-        <w:t>bid</w:t>
-      </w:r>
-      <w:r>
-        <w:rPr>
-          <w:rFonts w:ascii="Times New Roman" w:hAnsi="Times New Roman" w:cs="Times New Roman"/>
-        </w:rPr>
-        <w:t>.</w:t>
-      </w:r>
-    </w:p>
-    <w:p>
-      <w:pPr>
-        <w:spacing w:after="0"/>
-        <w:jc w:val="both"/>
-        <w:rPr>
-          <w:rFonts w:ascii="Times New Roman" w:hAnsi="Times New Roman" w:cs="Times New Roman"/>
-        </w:rPr>
-      </w:pPr>
-      <w:r>
-        <w:rPr>
-          <w:rFonts w:ascii="Times New Roman" w:hAnsi="Times New Roman" w:cs="Times New Roman"/>
-        </w:rPr>
-        <w:t>14.  I</w:t>
-      </w:r>
-      <w:r>
-        <w:rPr>
-          <w:rFonts w:ascii="Times New Roman" w:hAnsi="Times New Roman" w:cs="Times New Roman"/>
-        </w:rPr>
-        <w:t>bid</w:t>
-      </w:r>
-      <w:r>
-        <w:rPr>
-          <w:rFonts w:ascii="Times New Roman" w:hAnsi="Times New Roman" w:cs="Times New Roman"/>
-        </w:rPr>
-        <w:t>.</w:t>
-      </w:r>
-    </w:p>
-    <w:p>
-      <w:pPr>
-        <w:spacing w:after="0"/>
-        <w:jc w:val="both"/>
-        <w:rPr>
-          <w:rFonts w:ascii="Times New Roman" w:hAnsi="Times New Roman" w:cs="Times New Roman"/>
-        </w:rPr>
-      </w:pPr>
-      <w:r>
-        <w:rPr>
-          <w:rFonts w:ascii="Times New Roman" w:hAnsi="Times New Roman" w:cs="Times New Roman"/>
-        </w:rPr>
-        <w:t xml:space="preserve">15.  </w:t>
-      </w:r>
-      <w:r>
-        <w:rPr>
-          <w:rFonts w:ascii="Times New Roman" w:hAnsi="Times New Roman" w:cs="Times New Roman"/>
-        </w:rPr>
-        <w:t>Charles N. Li, Sandra A. Thompson. </w:t>
-      </w:r>
+        <w:t xml:space="preserve">The World </w:t>
+      </w:r>
+      <w:proofErr w:type="spellStart"/>
       <w:r>
         <w:rPr>
           <w:rFonts w:ascii="Times New Roman" w:hAnsi="Times New Roman" w:cs="Times New Roman"/>
           <w:i/>
           <w:iCs/>
         </w:rPr>
-        <w:t>Mandarin Chinese: A Functional Reference Grammar</w:t>
-      </w:r>
-      <w:r>
-        <w:rPr>
-          <w:rFonts w:ascii="Times New Roman" w:hAnsi="Times New Roman" w:cs="Times New Roman"/>
-        </w:rPr>
-        <w:t> (1989), 2.</w:t>
+        <w:t>Factbook</w:t>
+      </w:r>
+      <w:proofErr w:type="spellEnd"/>
+      <w:r>
+        <w:rPr>
+          <w:rFonts w:ascii="Times New Roman" w:hAnsi="Times New Roman" w:cs="Times New Roman"/>
+        </w:rPr>
+        <w:t xml:space="preserve">, </w:t>
+      </w:r>
+      <w:proofErr w:type="spellStart"/>
+      <w:r>
+        <w:rPr>
+          <w:rFonts w:ascii="Times New Roman" w:hAnsi="Times New Roman" w:cs="Times New Roman"/>
+        </w:rPr>
+        <w:t>s.v</w:t>
+      </w:r>
+      <w:proofErr w:type="spellEnd"/>
+      <w:r>
+        <w:rPr>
+          <w:rFonts w:ascii="Times New Roman" w:hAnsi="Times New Roman" w:cs="Times New Roman"/>
+        </w:rPr>
+        <w:t>. “</w:t>
+      </w:r>
+      <w:r>
+        <w:rPr>
+          <w:rFonts w:ascii="Times New Roman" w:hAnsi="Times New Roman" w:cs="Times New Roman"/>
+        </w:rPr>
+        <w:t>Taiwan,</w:t>
+      </w:r>
+      <w:r>
+        <w:rPr>
+          <w:rFonts w:ascii="Times New Roman" w:hAnsi="Times New Roman" w:cs="Times New Roman"/>
+        </w:rPr>
+        <w:t>” (CIA),</w:t>
+      </w:r>
+      <w:r>
+        <w:rPr>
+          <w:rFonts w:ascii="Times New Roman" w:hAnsi="Times New Roman" w:cs="Times New Roman"/>
+        </w:rPr>
+        <w:t xml:space="preserve"> </w:t>
+      </w:r>
+      <w:r>
+        <w:rPr>
+          <w:rFonts w:ascii="Times New Roman" w:hAnsi="Times New Roman" w:cs="Times New Roman"/>
+        </w:rPr>
+        <w:t>https://www.cia.gov/library/publications/the-world-factbook/geos/tw.html</w:t>
+      </w:r>
+      <w:r>
+        <w:rPr>
+          <w:rFonts w:ascii="Times New Roman" w:hAnsi="Times New Roman" w:cs="Times New Roman"/>
+        </w:rPr>
+        <w:t xml:space="preserve"> </w:t>
+      </w:r>
+      <w:r>
+        <w:rPr>
+          <w:rFonts w:ascii="Times New Roman" w:hAnsi="Times New Roman" w:cs="Times New Roman"/>
+        </w:rPr>
+        <w:t>(accessed 30 Sep 2016).</w:t>
       </w:r>
     </w:p>
     <w:p>
       <w:pPr>
         <w:spacing w:after="0"/>
-        <w:jc w:val="both"/>
-        <w:rPr>
-          <w:rFonts w:ascii="Times New Roman" w:hAnsi="Times New Roman" w:cs="Times New Roman"/>
-        </w:rPr>
-      </w:pPr>
-      <w:r>
-        <w:rPr>
-          <w:rFonts w:ascii="Times New Roman" w:hAnsi="Times New Roman" w:cs="Times New Roman"/>
-        </w:rPr>
-        <w:t>1</w:t>
-      </w:r>
-      <w:r>
-        <w:rPr>
-          <w:rFonts w:ascii="Times New Roman" w:hAnsi="Times New Roman" w:cs="Times New Roman"/>
-        </w:rPr>
-        <w:t>6</w:t>
-      </w:r>
-      <w:r>
-        <w:rPr>
-          <w:rFonts w:ascii="Times New Roman" w:hAnsi="Times New Roman" w:cs="Times New Roman"/>
-        </w:rPr>
-        <w:t xml:space="preserve">. </w:t>
-      </w:r>
-      <w:r>
-        <w:rPr>
-          <w:rFonts w:ascii="Times New Roman" w:hAnsi="Times New Roman" w:cs="Times New Roman"/>
-        </w:rPr>
-        <w:t xml:space="preserve"> </w:t>
-      </w:r>
-      <w:r>
-        <w:rPr>
-          <w:rFonts w:ascii="Times New Roman" w:hAnsi="Times New Roman" w:cs="Times New Roman"/>
-        </w:rPr>
-        <w:t xml:space="preserve">US Department of State, </w:t>
+        <w:rPr>
+          <w:rFonts w:ascii="Times New Roman" w:hAnsi="Times New Roman" w:cs="Times New Roman"/>
+        </w:rPr>
+      </w:pPr>
+      <w:r>
+        <w:rPr>
+          <w:rFonts w:ascii="Times New Roman" w:hAnsi="Times New Roman" w:cs="Times New Roman"/>
+        </w:rPr>
+        <w:t>9</w:t>
+      </w:r>
+      <w:r>
+        <w:rPr>
+          <w:rFonts w:ascii="Times New Roman" w:hAnsi="Times New Roman" w:cs="Times New Roman"/>
+        </w:rPr>
+        <w:t>.</w:t>
+      </w:r>
+      <w:r>
+        <w:t xml:space="preserve"> </w:t>
+      </w:r>
+      <w:r>
+        <w:t xml:space="preserve"> </w:t>
       </w:r>
       <w:r>
         <w:rPr>
@@ -1979,167 +1806,514 @@
           <w:i/>
           <w:iCs/>
         </w:rPr>
-        <w:t>US Relations with China</w:t>
-      </w:r>
-      <w:r>
-        <w:rPr>
-          <w:rFonts w:ascii="Times New Roman" w:hAnsi="Times New Roman" w:cs="Times New Roman"/>
-        </w:rPr>
-        <w:t>, http://www.state.gov/r/pa/ei/bgn/18902.htm (accessed 30 Sep 2016).</w:t>
-      </w:r>
-    </w:p>
-    <w:p>
-      <w:pPr>
-        <w:spacing w:after="0"/>
-        <w:jc w:val="both"/>
-        <w:rPr>
-          <w:rFonts w:ascii="Times New Roman" w:hAnsi="Times New Roman" w:cs="Times New Roman"/>
-        </w:rPr>
-      </w:pPr>
-      <w:r>
-        <w:rPr>
-          <w:rFonts w:ascii="Times New Roman" w:hAnsi="Times New Roman" w:cs="Times New Roman"/>
-        </w:rPr>
-        <w:t>1</w:t>
-      </w:r>
-      <w:r>
-        <w:rPr>
-          <w:rFonts w:ascii="Times New Roman" w:hAnsi="Times New Roman" w:cs="Times New Roman"/>
-        </w:rPr>
-        <w:t>7</w:t>
-      </w:r>
-      <w:r>
-        <w:rPr>
-          <w:rFonts w:ascii="Times New Roman" w:hAnsi="Times New Roman" w:cs="Times New Roman"/>
-        </w:rPr>
-        <w:t xml:space="preserve">. </w:t>
-      </w:r>
-      <w:r>
-        <w:rPr>
-          <w:rFonts w:ascii="Times New Roman" w:hAnsi="Times New Roman" w:cs="Times New Roman"/>
-        </w:rPr>
-        <w:t xml:space="preserve"> </w:t>
-      </w:r>
-      <w:r>
-        <w:rPr>
-          <w:rFonts w:ascii="Times New Roman" w:hAnsi="Times New Roman" w:cs="Times New Roman"/>
-        </w:rPr>
-        <w:t>Council on Foreign Relations, http://www.cfr.org/china/china-north-korea-relationship/p11097</w:t>
-      </w:r>
-      <w:r>
-        <w:rPr>
-          <w:rFonts w:ascii="Times New Roman" w:hAnsi="Times New Roman" w:cs="Times New Roman"/>
-        </w:rPr>
-        <w:t xml:space="preserve"> </w:t>
-      </w:r>
-      <w:r>
-        <w:rPr>
-          <w:rFonts w:ascii="Times New Roman" w:hAnsi="Times New Roman" w:cs="Times New Roman"/>
-        </w:rPr>
-        <w:t>(accessed 1 Oct 2016).</w:t>
-      </w:r>
-    </w:p>
-    <w:p>
-      <w:pPr>
-        <w:spacing w:after="0"/>
-        <w:jc w:val="both"/>
-        <w:rPr>
-          <w:rFonts w:ascii="Times New Roman" w:hAnsi="Times New Roman" w:cs="Times New Roman"/>
-        </w:rPr>
-      </w:pPr>
-      <w:r>
-        <w:rPr>
-          <w:rFonts w:ascii="Times New Roman" w:hAnsi="Times New Roman" w:cs="Times New Roman"/>
-        </w:rPr>
-        <w:t>1</w:t>
-      </w:r>
-      <w:r>
-        <w:rPr>
-          <w:rFonts w:ascii="Times New Roman" w:hAnsi="Times New Roman" w:cs="Times New Roman"/>
-        </w:rPr>
-        <w:t>8</w:t>
-      </w:r>
-      <w:r>
-        <w:rPr>
-          <w:rFonts w:ascii="Times New Roman" w:hAnsi="Times New Roman" w:cs="Times New Roman"/>
-        </w:rPr>
-        <w:t>.</w:t>
-      </w:r>
-      <w:r>
-        <w:rPr>
-          <w:rFonts w:ascii="Times New Roman" w:hAnsi="Times New Roman" w:cs="Times New Roman"/>
-        </w:rPr>
-        <w:t xml:space="preserve"> </w:t>
-      </w:r>
-      <w:r>
-        <w:rPr>
-          <w:rFonts w:ascii="Times New Roman" w:hAnsi="Times New Roman" w:cs="Times New Roman"/>
-        </w:rPr>
-        <w:t xml:space="preserve"> China and Iran</w:t>
-      </w:r>
-      <w:r>
-        <w:rPr>
-          <w:rFonts w:ascii="Times New Roman" w:hAnsi="Times New Roman" w:cs="Times New Roman"/>
-        </w:rPr>
-        <w:t xml:space="preserve"> </w:t>
-      </w:r>
-      <w:r>
-        <w:rPr>
-          <w:rFonts w:ascii="Times New Roman" w:hAnsi="Times New Roman" w:cs="Times New Roman"/>
-        </w:rPr>
-        <w:t>Economic, Political, and Military Relations</w:t>
-      </w:r>
-      <w:r>
-        <w:rPr>
-          <w:rFonts w:ascii="Times New Roman" w:hAnsi="Times New Roman" w:cs="Times New Roman"/>
-        </w:rPr>
-        <w:t xml:space="preserve"> </w:t>
-      </w:r>
-      <w:r>
-        <w:rPr>
-          <w:rFonts w:ascii="Times New Roman" w:hAnsi="Times New Roman" w:cs="Times New Roman"/>
-        </w:rPr>
-        <w:t>http://www.rand.org/pubs/occasional_papers/OP351.html</w:t>
-      </w:r>
-      <w:r>
-        <w:rPr>
-          <w:rFonts w:ascii="Times New Roman" w:hAnsi="Times New Roman" w:cs="Times New Roman"/>
-        </w:rPr>
-        <w:t>.</w:t>
-      </w:r>
-    </w:p>
-    <w:p>
-      <w:pPr>
-        <w:spacing w:after="0"/>
-        <w:jc w:val="both"/>
-        <w:rPr>
-          <w:rFonts w:ascii="Times New Roman" w:hAnsi="Times New Roman" w:cs="Times New Roman"/>
-        </w:rPr>
-      </w:pPr>
-      <w:r>
-        <w:rPr>
-          <w:rFonts w:ascii="Times New Roman" w:hAnsi="Times New Roman" w:cs="Times New Roman"/>
-        </w:rPr>
-        <w:t xml:space="preserve">19.  </w:t>
-      </w:r>
-      <w:r>
-        <w:rPr>
-          <w:rFonts w:ascii="Times New Roman" w:hAnsi="Times New Roman" w:cs="Times New Roman"/>
-        </w:rPr>
-        <w:t xml:space="preserve">US Department of State, </w:t>
-      </w:r>
+        <w:t xml:space="preserve">The World </w:t>
+      </w:r>
+      <w:proofErr w:type="spellStart"/>
       <w:r>
         <w:rPr>
           <w:rFonts w:ascii="Times New Roman" w:hAnsi="Times New Roman" w:cs="Times New Roman"/>
           <w:i/>
           <w:iCs/>
         </w:rPr>
+        <w:t>Factbook</w:t>
+      </w:r>
+      <w:proofErr w:type="spellEnd"/>
+      <w:r>
+        <w:rPr>
+          <w:rFonts w:ascii="Times New Roman" w:hAnsi="Times New Roman" w:cs="Times New Roman"/>
+        </w:rPr>
+        <w:t xml:space="preserve">, </w:t>
+      </w:r>
+      <w:proofErr w:type="spellStart"/>
+      <w:r>
+        <w:rPr>
+          <w:rFonts w:ascii="Times New Roman" w:hAnsi="Times New Roman" w:cs="Times New Roman"/>
+        </w:rPr>
+        <w:t>s.v</w:t>
+      </w:r>
+      <w:proofErr w:type="spellEnd"/>
+      <w:r>
+        <w:rPr>
+          <w:rFonts w:ascii="Times New Roman" w:hAnsi="Times New Roman" w:cs="Times New Roman"/>
+        </w:rPr>
+        <w:t>. “</w:t>
+      </w:r>
+      <w:r>
+        <w:rPr>
+          <w:rFonts w:ascii="Times New Roman" w:hAnsi="Times New Roman" w:cs="Times New Roman"/>
+        </w:rPr>
+        <w:t>Singapore</w:t>
+      </w:r>
+      <w:r>
+        <w:rPr>
+          <w:rFonts w:ascii="Times New Roman" w:hAnsi="Times New Roman" w:cs="Times New Roman"/>
+        </w:rPr>
+        <w:t xml:space="preserve">,” (CIA), </w:t>
+      </w:r>
+      <w:r>
+        <w:rPr>
+          <w:rFonts w:ascii="Times New Roman" w:hAnsi="Times New Roman" w:cs="Times New Roman"/>
+        </w:rPr>
+        <w:t>https://www.cia.gov/library/publications/the-world-factbook/geos/sn.html</w:t>
+      </w:r>
+      <w:r>
+        <w:rPr>
+          <w:rFonts w:ascii="Times New Roman" w:hAnsi="Times New Roman" w:cs="Times New Roman"/>
+        </w:rPr>
+        <w:t xml:space="preserve"> </w:t>
+      </w:r>
+      <w:r>
+        <w:rPr>
+          <w:rFonts w:ascii="Times New Roman" w:hAnsi="Times New Roman" w:cs="Times New Roman"/>
+        </w:rPr>
+        <w:t>(accessed 30 Sep 2016).</w:t>
+      </w:r>
+    </w:p>
+    <w:p>
+      <w:pPr>
+        <w:spacing w:after="0"/>
+        <w:rPr>
+          <w:rFonts w:ascii="Times New Roman" w:hAnsi="Times New Roman" w:cs="Times New Roman"/>
+        </w:rPr>
+      </w:pPr>
+      <w:r>
+        <w:rPr>
+          <w:rFonts w:ascii="Times New Roman" w:hAnsi="Times New Roman" w:cs="Times New Roman"/>
+        </w:rPr>
+        <w:t>10</w:t>
+      </w:r>
+      <w:r>
+        <w:rPr>
+          <w:rFonts w:ascii="Times New Roman" w:hAnsi="Times New Roman" w:cs="Times New Roman"/>
+        </w:rPr>
+        <w:t xml:space="preserve">. </w:t>
+      </w:r>
+      <w:r>
+        <w:rPr>
+          <w:rFonts w:ascii="Times New Roman" w:hAnsi="Times New Roman" w:cs="Times New Roman"/>
+        </w:rPr>
+        <w:t xml:space="preserve"> </w:t>
+      </w:r>
+      <w:r>
+        <w:rPr>
+          <w:rFonts w:ascii="Times New Roman" w:hAnsi="Times New Roman" w:cs="Times New Roman"/>
+        </w:rPr>
+        <w:t>United Nations</w:t>
+      </w:r>
+      <w:r>
+        <w:rPr>
+          <w:rFonts w:ascii="Times New Roman" w:hAnsi="Times New Roman" w:cs="Times New Roman"/>
+        </w:rPr>
+        <w:t xml:space="preserve">, </w:t>
+      </w:r>
+      <w:r>
+        <w:rPr>
+          <w:rFonts w:ascii="Times New Roman" w:hAnsi="Times New Roman" w:cs="Times New Roman"/>
+          <w:i/>
+        </w:rPr>
+        <w:t>Official Languages</w:t>
+      </w:r>
+      <w:r>
+        <w:rPr>
+          <w:rFonts w:ascii="Times New Roman" w:hAnsi="Times New Roman" w:cs="Times New Roman"/>
+        </w:rPr>
+        <w:t>,</w:t>
+      </w:r>
+      <w:r>
+        <w:rPr>
+          <w:rFonts w:ascii="Times New Roman" w:hAnsi="Times New Roman" w:cs="Times New Roman"/>
+        </w:rPr>
+        <w:t xml:space="preserve"> </w:t>
+      </w:r>
+      <w:r>
+        <w:rPr>
+          <w:rFonts w:ascii="Times New Roman" w:hAnsi="Times New Roman" w:cs="Times New Roman"/>
+        </w:rPr>
+        <w:t>http://www.un.org/en/secti</w:t>
+      </w:r>
+      <w:r>
+        <w:rPr>
+          <w:rFonts w:ascii="Times New Roman" w:hAnsi="Times New Roman" w:cs="Times New Roman"/>
+        </w:rPr>
+        <w:t>ons/about-un/official-languages (accessed 1 Oct</w:t>
+      </w:r>
+      <w:r>
+        <w:rPr>
+          <w:rFonts w:ascii="Times New Roman" w:hAnsi="Times New Roman" w:cs="Times New Roman"/>
+        </w:rPr>
+        <w:t xml:space="preserve"> 2016).</w:t>
+      </w:r>
+    </w:p>
+    <w:p>
+      <w:pPr>
+        <w:spacing w:after="0"/>
+        <w:rPr>
+          <w:rFonts w:ascii="Times New Roman" w:hAnsi="Times New Roman" w:cs="Times New Roman"/>
+        </w:rPr>
+      </w:pPr>
+      <w:r>
+        <w:rPr>
+          <w:rFonts w:ascii="Times New Roman" w:hAnsi="Times New Roman" w:cs="Times New Roman"/>
+        </w:rPr>
+        <w:t>1</w:t>
+      </w:r>
+      <w:r>
+        <w:rPr>
+          <w:rFonts w:ascii="Times New Roman" w:hAnsi="Times New Roman" w:cs="Times New Roman"/>
+        </w:rPr>
+        <w:t>1</w:t>
+      </w:r>
+      <w:r>
+        <w:rPr>
+          <w:rFonts w:ascii="Times New Roman" w:hAnsi="Times New Roman" w:cs="Times New Roman"/>
+        </w:rPr>
+        <w:t xml:space="preserve">.  </w:t>
+      </w:r>
+      <w:r>
+        <w:rPr>
+          <w:rFonts w:ascii="Times New Roman" w:hAnsi="Times New Roman" w:cs="Times New Roman"/>
+          <w:i/>
+          <w:iCs/>
+        </w:rPr>
+        <w:t xml:space="preserve">World </w:t>
+      </w:r>
+      <w:proofErr w:type="spellStart"/>
+      <w:r>
+        <w:rPr>
+          <w:rFonts w:ascii="Times New Roman" w:hAnsi="Times New Roman" w:cs="Times New Roman"/>
+          <w:i/>
+          <w:iCs/>
+        </w:rPr>
+        <w:t>Factbook</w:t>
+      </w:r>
+      <w:proofErr w:type="spellEnd"/>
+      <w:r>
+        <w:rPr>
+          <w:rFonts w:ascii="Times New Roman" w:hAnsi="Times New Roman" w:cs="Times New Roman"/>
+        </w:rPr>
+        <w:t xml:space="preserve">, </w:t>
+      </w:r>
+      <w:proofErr w:type="spellStart"/>
+      <w:r>
+        <w:rPr>
+          <w:rFonts w:ascii="Times New Roman" w:hAnsi="Times New Roman" w:cs="Times New Roman"/>
+        </w:rPr>
+        <w:t>s.v</w:t>
+      </w:r>
+      <w:proofErr w:type="spellEnd"/>
+      <w:r>
+        <w:rPr>
+          <w:rFonts w:ascii="Times New Roman" w:hAnsi="Times New Roman" w:cs="Times New Roman"/>
+        </w:rPr>
+        <w:t>. “China,” (CIA).</w:t>
+      </w:r>
+    </w:p>
+    <w:p>
+      <w:pPr>
+        <w:spacing w:after="0"/>
+        <w:rPr>
+          <w:rFonts w:ascii="Times New Roman" w:hAnsi="Times New Roman" w:cs="Times New Roman"/>
+        </w:rPr>
+      </w:pPr>
+      <w:r>
+        <w:rPr>
+          <w:rFonts w:ascii="Times New Roman" w:hAnsi="Times New Roman" w:cs="Times New Roman"/>
+        </w:rPr>
+        <w:t>1</w:t>
+      </w:r>
+      <w:r>
+        <w:rPr>
+          <w:rFonts w:ascii="Times New Roman" w:hAnsi="Times New Roman" w:cs="Times New Roman"/>
+        </w:rPr>
+        <w:t>2</w:t>
+      </w:r>
+      <w:r>
+        <w:rPr>
+          <w:rFonts w:ascii="Times New Roman" w:hAnsi="Times New Roman" w:cs="Times New Roman"/>
+        </w:rPr>
+        <w:t>.</w:t>
+      </w:r>
+      <w:r>
+        <w:rPr>
+          <w:rFonts w:ascii="Times New Roman" w:hAnsi="Times New Roman" w:cs="Times New Roman"/>
+        </w:rPr>
+        <w:t xml:space="preserve"> </w:t>
+      </w:r>
+      <w:r>
+        <w:rPr>
+          <w:rFonts w:ascii="Times New Roman" w:hAnsi="Times New Roman" w:cs="Times New Roman"/>
+        </w:rPr>
+        <w:t xml:space="preserve"> </w:t>
+      </w:r>
+      <w:proofErr w:type="spellStart"/>
+      <w:r>
+        <w:rPr>
+          <w:rFonts w:ascii="Times New Roman" w:hAnsi="Times New Roman" w:cs="Times New Roman"/>
+        </w:rPr>
+        <w:t>Ethnologue</w:t>
+      </w:r>
+      <w:proofErr w:type="spellEnd"/>
+      <w:r>
+        <w:rPr>
+          <w:rFonts w:ascii="Times New Roman" w:hAnsi="Times New Roman" w:cs="Times New Roman"/>
+        </w:rPr>
+        <w:t xml:space="preserve">, </w:t>
+      </w:r>
+      <w:r>
+        <w:rPr>
+          <w:rFonts w:ascii="Times New Roman" w:hAnsi="Times New Roman" w:cs="Times New Roman"/>
+          <w:i/>
+        </w:rPr>
+        <w:t>Summary by Language Size</w:t>
+      </w:r>
+      <w:r>
+        <w:rPr>
+          <w:rFonts w:ascii="Times New Roman" w:hAnsi="Times New Roman" w:cs="Times New Roman"/>
+        </w:rPr>
+        <w:t xml:space="preserve">, </w:t>
+      </w:r>
+      <w:r>
+        <w:rPr>
+          <w:rFonts w:ascii="Times New Roman" w:hAnsi="Times New Roman" w:cs="Times New Roman"/>
+        </w:rPr>
+        <w:t>https://www.ethnologue.com/statistics/size</w:t>
+      </w:r>
+      <w:r>
+        <w:rPr>
+          <w:rFonts w:ascii="Times New Roman" w:hAnsi="Times New Roman" w:cs="Times New Roman"/>
+        </w:rPr>
+        <w:t xml:space="preserve"> (accessed 1 Oct</w:t>
+      </w:r>
+      <w:r>
+        <w:rPr>
+          <w:rFonts w:ascii="Times New Roman" w:hAnsi="Times New Roman" w:cs="Times New Roman"/>
+        </w:rPr>
+        <w:t xml:space="preserve"> 2016)</w:t>
+      </w:r>
+      <w:r>
+        <w:rPr>
+          <w:rFonts w:ascii="Times New Roman" w:hAnsi="Times New Roman" w:cs="Times New Roman"/>
+        </w:rPr>
+        <w:t>.</w:t>
+      </w:r>
+    </w:p>
+    <w:p>
+      <w:pPr>
+        <w:spacing w:after="0"/>
+        <w:rPr>
+          <w:rFonts w:ascii="Times New Roman" w:hAnsi="Times New Roman" w:cs="Times New Roman"/>
+        </w:rPr>
+      </w:pPr>
+      <w:r>
+        <w:rPr>
+          <w:rFonts w:ascii="Times New Roman" w:hAnsi="Times New Roman" w:cs="Times New Roman"/>
+        </w:rPr>
+        <w:t>13.  I</w:t>
+      </w:r>
+      <w:r>
+        <w:rPr>
+          <w:rFonts w:ascii="Times New Roman" w:hAnsi="Times New Roman" w:cs="Times New Roman"/>
+        </w:rPr>
+        <w:t>bid</w:t>
+      </w:r>
+      <w:r>
+        <w:rPr>
+          <w:rFonts w:ascii="Times New Roman" w:hAnsi="Times New Roman" w:cs="Times New Roman"/>
+        </w:rPr>
+        <w:t>.</w:t>
+      </w:r>
+    </w:p>
+    <w:p>
+      <w:pPr>
+        <w:spacing w:after="0"/>
+        <w:rPr>
+          <w:rFonts w:ascii="Times New Roman" w:hAnsi="Times New Roman" w:cs="Times New Roman"/>
+        </w:rPr>
+      </w:pPr>
+      <w:r>
+        <w:rPr>
+          <w:rFonts w:ascii="Times New Roman" w:hAnsi="Times New Roman" w:cs="Times New Roman"/>
+        </w:rPr>
+        <w:t>14.  I</w:t>
+      </w:r>
+      <w:r>
+        <w:rPr>
+          <w:rFonts w:ascii="Times New Roman" w:hAnsi="Times New Roman" w:cs="Times New Roman"/>
+        </w:rPr>
+        <w:t>bid</w:t>
+      </w:r>
+      <w:r>
+        <w:rPr>
+          <w:rFonts w:ascii="Times New Roman" w:hAnsi="Times New Roman" w:cs="Times New Roman"/>
+        </w:rPr>
+        <w:t>.</w:t>
+      </w:r>
+    </w:p>
+    <w:p>
+      <w:pPr>
+        <w:spacing w:after="0"/>
+        <w:rPr>
+          <w:rFonts w:ascii="Times New Roman" w:hAnsi="Times New Roman" w:cs="Times New Roman"/>
+        </w:rPr>
+      </w:pPr>
+      <w:r>
+        <w:rPr>
+          <w:rFonts w:ascii="Times New Roman" w:hAnsi="Times New Roman" w:cs="Times New Roman"/>
+        </w:rPr>
+        <w:t xml:space="preserve">15.  </w:t>
+      </w:r>
+      <w:r>
+        <w:rPr>
+          <w:rFonts w:ascii="Times New Roman" w:hAnsi="Times New Roman" w:cs="Times New Roman"/>
+        </w:rPr>
+        <w:t>Cha</w:t>
+      </w:r>
+      <w:r>
+        <w:rPr>
+          <w:rFonts w:ascii="Times New Roman" w:hAnsi="Times New Roman" w:cs="Times New Roman"/>
+        </w:rPr>
+        <w:t xml:space="preserve">rles N. Li, Sandra A. Thompson. </w:t>
+      </w:r>
+      <w:r>
+        <w:rPr>
+          <w:rFonts w:ascii="Times New Roman" w:hAnsi="Times New Roman" w:cs="Times New Roman"/>
+          <w:i/>
+          <w:iCs/>
+        </w:rPr>
+        <w:t>Mandarin Chinese: A Functional Reference Grammar</w:t>
+      </w:r>
+      <w:r>
+        <w:rPr>
+          <w:rFonts w:ascii="Times New Roman" w:hAnsi="Times New Roman" w:cs="Times New Roman"/>
+        </w:rPr>
+        <w:t> (1989), 2.</w:t>
+      </w:r>
+    </w:p>
+    <w:p>
+      <w:pPr>
+        <w:spacing w:after="0"/>
+        <w:rPr>
+          <w:rFonts w:ascii="Times New Roman" w:hAnsi="Times New Roman" w:cs="Times New Roman"/>
+        </w:rPr>
+      </w:pPr>
+      <w:r>
+        <w:rPr>
+          <w:rFonts w:ascii="Times New Roman" w:hAnsi="Times New Roman" w:cs="Times New Roman"/>
+        </w:rPr>
+        <w:t>1</w:t>
+      </w:r>
+      <w:r>
+        <w:rPr>
+          <w:rFonts w:ascii="Times New Roman" w:hAnsi="Times New Roman" w:cs="Times New Roman"/>
+        </w:rPr>
+        <w:t>6</w:t>
+      </w:r>
+      <w:r>
+        <w:rPr>
+          <w:rFonts w:ascii="Times New Roman" w:hAnsi="Times New Roman" w:cs="Times New Roman"/>
+        </w:rPr>
+        <w:t xml:space="preserve">. </w:t>
+      </w:r>
+      <w:r>
+        <w:rPr>
+          <w:rFonts w:ascii="Times New Roman" w:hAnsi="Times New Roman" w:cs="Times New Roman"/>
+        </w:rPr>
+        <w:t xml:space="preserve"> </w:t>
+      </w:r>
+      <w:r>
+        <w:rPr>
+          <w:rFonts w:ascii="Times New Roman" w:hAnsi="Times New Roman" w:cs="Times New Roman"/>
+        </w:rPr>
+        <w:t xml:space="preserve">US Department of State, </w:t>
+      </w:r>
+      <w:r>
+        <w:rPr>
+          <w:rFonts w:ascii="Times New Roman" w:hAnsi="Times New Roman" w:cs="Times New Roman"/>
+          <w:i/>
+          <w:iCs/>
+        </w:rPr>
         <w:t>US Relations with China</w:t>
       </w:r>
       <w:r>
         <w:rPr>
           <w:rFonts w:ascii="Times New Roman" w:hAnsi="Times New Roman" w:cs="Times New Roman"/>
         </w:rPr>
+        <w:t>, http://www.state.gov/r/pa/ei/bgn/18902.htm (accessed 30 Sep 2016).</w:t>
+      </w:r>
+    </w:p>
+    <w:p>
+      <w:pPr>
+        <w:spacing w:after="0"/>
+        <w:rPr>
+          <w:rFonts w:ascii="Times New Roman" w:hAnsi="Times New Roman" w:cs="Times New Roman"/>
+        </w:rPr>
+      </w:pPr>
+      <w:r>
+        <w:rPr>
+          <w:rFonts w:ascii="Times New Roman" w:hAnsi="Times New Roman" w:cs="Times New Roman"/>
+        </w:rPr>
+        <w:t>1</w:t>
+      </w:r>
+      <w:r>
+        <w:rPr>
+          <w:rFonts w:ascii="Times New Roman" w:hAnsi="Times New Roman" w:cs="Times New Roman"/>
+        </w:rPr>
+        <w:t>7</w:t>
+      </w:r>
+      <w:r>
+        <w:rPr>
+          <w:rFonts w:ascii="Times New Roman" w:hAnsi="Times New Roman" w:cs="Times New Roman"/>
+        </w:rPr>
+        <w:t xml:space="preserve">. </w:t>
+      </w:r>
+      <w:r>
+        <w:rPr>
+          <w:rFonts w:ascii="Times New Roman" w:hAnsi="Times New Roman" w:cs="Times New Roman"/>
+        </w:rPr>
+        <w:t xml:space="preserve"> </w:t>
+      </w:r>
+      <w:r>
+        <w:rPr>
+          <w:rFonts w:ascii="Times New Roman" w:hAnsi="Times New Roman" w:cs="Times New Roman"/>
+        </w:rPr>
+        <w:t>Council on Foreign Relations, http://www.cfr.org/china/china-north-korea-relationship/p11097</w:t>
+      </w:r>
+      <w:r>
+        <w:rPr>
+          <w:rFonts w:ascii="Times New Roman" w:hAnsi="Times New Roman" w:cs="Times New Roman"/>
+        </w:rPr>
+        <w:t xml:space="preserve"> </w:t>
+      </w:r>
+      <w:r>
+        <w:rPr>
+          <w:rFonts w:ascii="Times New Roman" w:hAnsi="Times New Roman" w:cs="Times New Roman"/>
+        </w:rPr>
+        <w:t>(accessed 1 Oct 2016).</w:t>
+      </w:r>
+    </w:p>
+    <w:p>
+      <w:pPr>
+        <w:spacing w:after="0"/>
+        <w:rPr>
+          <w:rFonts w:ascii="Times New Roman" w:hAnsi="Times New Roman" w:cs="Times New Roman"/>
+        </w:rPr>
+      </w:pPr>
+      <w:r>
+        <w:rPr>
+          <w:rFonts w:ascii="Times New Roman" w:hAnsi="Times New Roman" w:cs="Times New Roman"/>
+        </w:rPr>
+        <w:t>1</w:t>
+      </w:r>
+      <w:r>
+        <w:rPr>
+          <w:rFonts w:ascii="Times New Roman" w:hAnsi="Times New Roman" w:cs="Times New Roman"/>
+        </w:rPr>
+        <w:t>8</w:t>
+      </w:r>
+      <w:r>
+        <w:rPr>
+          <w:rFonts w:ascii="Times New Roman" w:hAnsi="Times New Roman" w:cs="Times New Roman"/>
+        </w:rPr>
         <w:t>.</w:t>
       </w:r>
       <w:r>
@@ -2148,20 +2322,120 @@
         </w:rPr>
         <w:t xml:space="preserve"> </w:t>
       </w:r>
+      <w:r>
+        <w:rPr>
+          <w:rFonts w:ascii="Times New Roman" w:hAnsi="Times New Roman" w:cs="Times New Roman"/>
+        </w:rPr>
+        <w:t xml:space="preserve"> China and Iran</w:t>
+      </w:r>
+      <w:r>
+        <w:rPr>
+          <w:rFonts w:ascii="Times New Roman" w:hAnsi="Times New Roman" w:cs="Times New Roman"/>
+        </w:rPr>
+        <w:t xml:space="preserve"> </w:t>
+      </w:r>
+      <w:r>
+        <w:rPr>
+          <w:rFonts w:ascii="Times New Roman" w:hAnsi="Times New Roman" w:cs="Times New Roman"/>
+        </w:rPr>
+        <w:t>Economic, Political, and Military Relations</w:t>
+      </w:r>
+      <w:r>
+        <w:rPr>
+          <w:rFonts w:ascii="Times New Roman" w:hAnsi="Times New Roman" w:cs="Times New Roman"/>
+        </w:rPr>
+        <w:t xml:space="preserve"> </w:t>
+      </w:r>
+      <w:r>
+        <w:rPr>
+          <w:rFonts w:ascii="Times New Roman" w:hAnsi="Times New Roman" w:cs="Times New Roman"/>
+        </w:rPr>
+        <w:t>http://www.rand.org/pubs/occasional_papers/OP351.html</w:t>
+      </w:r>
+      <w:r>
+        <w:rPr>
+          <w:rFonts w:ascii="Times New Roman" w:hAnsi="Times New Roman" w:cs="Times New Roman"/>
+        </w:rPr>
+        <w:t>.</w:t>
+      </w:r>
     </w:p>
     <w:p>
       <w:pPr>
         <w:spacing w:after="0"/>
-        <w:jc w:val="both"/>
-        <w:rPr>
-          <w:rFonts w:ascii="Times New Roman" w:hAnsi="Times New Roman" w:cs="Times New Roman"/>
-        </w:rPr>
-      </w:pPr>
-      <w:r>
-        <w:rPr>
-          <w:rFonts w:ascii="Times New Roman" w:hAnsi="Times New Roman" w:cs="Times New Roman"/>
-        </w:rPr>
-        <w:t>20.  Powell, Dina</w:t>
+        <w:rPr>
+          <w:rFonts w:ascii="Times New Roman" w:hAnsi="Times New Roman" w:cs="Times New Roman"/>
+        </w:rPr>
+      </w:pPr>
+      <w:r>
+        <w:rPr>
+          <w:rFonts w:ascii="Times New Roman" w:hAnsi="Times New Roman" w:cs="Times New Roman"/>
+        </w:rPr>
+        <w:t xml:space="preserve">19.  </w:t>
+      </w:r>
+      <w:r>
+        <w:rPr>
+          <w:rFonts w:ascii="Times New Roman" w:hAnsi="Times New Roman" w:cs="Times New Roman"/>
+        </w:rPr>
+        <w:t xml:space="preserve">US Department of State, </w:t>
+      </w:r>
+      <w:r>
+        <w:rPr>
+          <w:rFonts w:ascii="Times New Roman" w:hAnsi="Times New Roman" w:cs="Times New Roman"/>
+          <w:i/>
+          <w:iCs/>
+        </w:rPr>
+        <w:t>US Relations with China</w:t>
+      </w:r>
+      <w:r>
+        <w:rPr>
+          <w:rFonts w:ascii="Times New Roman" w:hAnsi="Times New Roman" w:cs="Times New Roman"/>
+        </w:rPr>
+        <w:t>.</w:t>
+      </w:r>
+      <w:r>
+        <w:rPr>
+          <w:rFonts w:ascii="Times New Roman" w:hAnsi="Times New Roman" w:cs="Times New Roman"/>
+        </w:rPr>
+        <w:t xml:space="preserve"> </w:t>
+      </w:r>
+    </w:p>
+    <w:p>
+      <w:pPr>
+        <w:spacing w:after="0"/>
+        <w:rPr>
+          <w:rFonts w:ascii="Times New Roman" w:hAnsi="Times New Roman" w:cs="Times New Roman"/>
+        </w:rPr>
+      </w:pPr>
+      <w:r>
+        <w:rPr>
+          <w:rFonts w:ascii="Times New Roman" w:hAnsi="Times New Roman" w:cs="Times New Roman"/>
+        </w:rPr>
+        <w:t xml:space="preserve">20.  </w:t>
+      </w:r>
+      <w:r>
+        <w:rPr>
+          <w:rFonts w:ascii="Times New Roman" w:hAnsi="Times New Roman" w:cs="Times New Roman"/>
+        </w:rPr>
+        <w:t>Dina</w:t>
+      </w:r>
+      <w:r>
+        <w:rPr>
+          <w:rFonts w:ascii="Times New Roman" w:hAnsi="Times New Roman" w:cs="Times New Roman"/>
+        </w:rPr>
+        <w:t xml:space="preserve"> Powell,</w:t>
+      </w:r>
+      <w:r>
+        <w:rPr>
+          <w:rFonts w:ascii="Times New Roman" w:hAnsi="Times New Roman" w:cs="Times New Roman"/>
+        </w:rPr>
+        <w:t xml:space="preserve"> </w:t>
+      </w:r>
+      <w:r>
+        <w:rPr>
+          <w:rFonts w:ascii="Times New Roman" w:hAnsi="Times New Roman" w:cs="Times New Roman"/>
+          <w:i/>
+        </w:rPr>
+        <w:t>National Security Language Initiative</w:t>
       </w:r>
       <w:r>
         <w:rPr>
@@ -2172,9 +2446,65 @@
       <w:r>
         <w:rPr>
           <w:rFonts w:ascii="Times New Roman" w:hAnsi="Times New Roman" w:cs="Times New Roman"/>
+        </w:rPr>
+        <w:t>https://web.archive.org/web/20080306151344/</w:t>
+      </w:r>
+      <w:r>
+        <w:rPr>
+          <w:rFonts w:ascii="Times New Roman" w:hAnsi="Times New Roman" w:cs="Times New Roman"/>
+        </w:rPr>
+        <w:t xml:space="preserve"> </w:t>
+      </w:r>
+      <w:r>
+        <w:rPr>
+          <w:rFonts w:ascii="Times New Roman" w:hAnsi="Times New Roman" w:cs="Times New Roman"/>
+        </w:rPr>
+        <w:t xml:space="preserve">(accessed </w:t>
+      </w:r>
+      <w:r>
+        <w:rPr>
+          <w:rFonts w:ascii="Times New Roman" w:hAnsi="Times New Roman" w:cs="Times New Roman"/>
+        </w:rPr>
+        <w:t>1</w:t>
+      </w:r>
+      <w:r>
+        <w:rPr>
+          <w:rFonts w:ascii="Times New Roman" w:hAnsi="Times New Roman" w:cs="Times New Roman"/>
+        </w:rPr>
+        <w:t xml:space="preserve"> </w:t>
+      </w:r>
+      <w:r>
+        <w:rPr>
+          <w:rFonts w:ascii="Times New Roman" w:hAnsi="Times New Roman" w:cs="Times New Roman"/>
+        </w:rPr>
+        <w:t>Oct</w:t>
+      </w:r>
+      <w:r>
+        <w:rPr>
+          <w:rFonts w:ascii="Times New Roman" w:hAnsi="Times New Roman" w:cs="Times New Roman"/>
+        </w:rPr>
+        <w:t xml:space="preserve"> 2016).</w:t>
+      </w:r>
+    </w:p>
+    <w:p>
+      <w:pPr>
+        <w:spacing w:after="0"/>
+        <w:rPr>
+          <w:rFonts w:ascii="Times New Roman" w:hAnsi="Times New Roman" w:cs="Times New Roman"/>
+        </w:rPr>
+      </w:pPr>
+      <w:r>
+        <w:rPr>
+          <w:rFonts w:ascii="Times New Roman" w:hAnsi="Times New Roman" w:cs="Times New Roman"/>
+        </w:rPr>
+        <w:t xml:space="preserve">21.  </w:t>
+      </w:r>
+      <w:r>
+        <w:rPr>
+          <w:rFonts w:ascii="Times New Roman" w:hAnsi="Times New Roman" w:cs="Times New Roman"/>
           <w:i/>
         </w:rPr>
-        <w:t>National Security Language Initiative</w:t>
+        <w:t>Military Accessions Vital to the National Interest Pilot Recruiting Program</w:t>
       </w:r>
       <w:r>
         <w:rPr>
@@ -2186,81 +2516,88 @@
         <w:rPr>
           <w:rFonts w:ascii="Times New Roman" w:hAnsi="Times New Roman" w:cs="Times New Roman"/>
         </w:rPr>
-        <w:t>https://web.archive.org/web/20080306151344/http://www.state.gov/r/pa/prs/ps/2006/58733.htm</w:t>
+        <w:t>https://www.army.mil/standto/archive/2009/03/10/</w:t>
+      </w:r>
+      <w:r>
+        <w:rPr>
+          <w:rFonts w:ascii="Times New Roman" w:hAnsi="Times New Roman" w:cs="Times New Roman"/>
+        </w:rPr>
+        <w:t xml:space="preserve"> </w:t>
+      </w:r>
+      <w:r>
+        <w:rPr>
+          <w:rFonts w:ascii="Times New Roman" w:hAnsi="Times New Roman" w:cs="Times New Roman"/>
+        </w:rPr>
+        <w:t xml:space="preserve">(accessed </w:t>
+      </w:r>
+      <w:r>
+        <w:rPr>
+          <w:rFonts w:ascii="Times New Roman" w:hAnsi="Times New Roman" w:cs="Times New Roman"/>
+        </w:rPr>
+        <w:t>1</w:t>
+      </w:r>
+      <w:r>
+        <w:rPr>
+          <w:rFonts w:ascii="Times New Roman" w:hAnsi="Times New Roman" w:cs="Times New Roman"/>
+        </w:rPr>
+        <w:t xml:space="preserve"> </w:t>
+      </w:r>
+      <w:r>
+        <w:rPr>
+          <w:rFonts w:ascii="Times New Roman" w:hAnsi="Times New Roman" w:cs="Times New Roman"/>
+        </w:rPr>
+        <w:t>Oct</w:t>
+      </w:r>
+      <w:r>
+        <w:rPr>
+          <w:rFonts w:ascii="Times New Roman" w:hAnsi="Times New Roman" w:cs="Times New Roman"/>
+        </w:rPr>
+        <w:t xml:space="preserve"> </w:t>
+      </w:r>
+      <w:r>
+        <w:rPr>
+          <w:rFonts w:ascii="Times New Roman" w:hAnsi="Times New Roman" w:cs="Times New Roman"/>
+        </w:rPr>
+        <w:t>2016).</w:t>
       </w:r>
     </w:p>
     <w:p>
       <w:pPr>
         <w:spacing w:after="0"/>
-        <w:jc w:val="both"/>
-        <w:rPr>
-          <w:rFonts w:ascii="Times New Roman" w:hAnsi="Times New Roman" w:cs="Times New Roman"/>
-        </w:rPr>
-      </w:pPr>
-      <w:r>
-        <w:rPr>
-          <w:rFonts w:ascii="Times New Roman" w:hAnsi="Times New Roman" w:cs="Times New Roman"/>
-        </w:rPr>
-        <w:t xml:space="preserve">21.  </w:t>
+        <w:rPr>
+          <w:rFonts w:ascii="Times New Roman" w:hAnsi="Times New Roman" w:cs="Times New Roman"/>
+        </w:rPr>
+      </w:pPr>
+      <w:r>
+        <w:rPr>
+          <w:rFonts w:ascii="Times New Roman" w:hAnsi="Times New Roman" w:cs="Times New Roman"/>
+        </w:rPr>
+        <w:t xml:space="preserve">22. </w:t>
       </w:r>
       <w:r>
         <w:rPr>
           <w:rFonts w:ascii="Times New Roman" w:hAnsi="Times New Roman" w:cs="Times New Roman"/>
           <w:i/>
         </w:rPr>
-        <w:t>Military Accessions Vital to the National Interest Pilot Recruiting Program</w:t>
-      </w:r>
-      <w:r>
-        <w:rPr>
-          <w:rFonts w:ascii="Times New Roman" w:hAnsi="Times New Roman" w:cs="Times New Roman"/>
-        </w:rPr>
-        <w:t xml:space="preserve">, </w:t>
-      </w:r>
-      <w:r>
-        <w:rPr>
-          <w:rFonts w:ascii="Times New Roman" w:hAnsi="Times New Roman" w:cs="Times New Roman"/>
-        </w:rPr>
-        <w:t>https://www.army.mil/standto/archive/2009/03/10/</w:t>
-      </w:r>
-    </w:p>
-    <w:p>
-      <w:pPr>
-        <w:spacing w:after="0"/>
-        <w:jc w:val="both"/>
-        <w:rPr>
-          <w:rFonts w:ascii="Times New Roman" w:hAnsi="Times New Roman" w:cs="Times New Roman"/>
-        </w:rPr>
-      </w:pPr>
-      <w:r>
-        <w:rPr>
-          <w:rFonts w:ascii="Times New Roman" w:hAnsi="Times New Roman" w:cs="Times New Roman"/>
-        </w:rPr>
-        <w:t xml:space="preserve">22. </w:t>
+        <w:t>Military Accessions Vital to the National Interest</w:t>
+      </w:r>
+      <w:r>
+        <w:rPr>
+          <w:rFonts w:ascii="Times New Roman" w:hAnsi="Times New Roman" w:cs="Times New Roman"/>
+        </w:rPr>
+        <w:t xml:space="preserve"> </w:t>
+      </w:r>
+      <w:r>
+        <w:rPr>
+          <w:rFonts w:ascii="Times New Roman" w:hAnsi="Times New Roman" w:cs="Times New Roman"/>
+        </w:rPr>
+        <w:t>(</w:t>
       </w:r>
       <w:r>
         <w:rPr>
           <w:rFonts w:ascii="Times New Roman" w:hAnsi="Times New Roman" w:cs="Times New Roman"/>
           <w:i/>
         </w:rPr>
-        <w:t>Military Accessions Vital to the National Interest</w:t>
-      </w:r>
-      <w:r>
-        <w:rPr>
-          <w:rFonts w:ascii="Times New Roman" w:hAnsi="Times New Roman" w:cs="Times New Roman"/>
-        </w:rPr>
-        <w:t xml:space="preserve"> </w:t>
-      </w:r>
-      <w:r>
-        <w:rPr>
-          <w:rFonts w:ascii="Times New Roman" w:hAnsi="Times New Roman" w:cs="Times New Roman"/>
-        </w:rPr>
-        <w:t>(</w:t>
-      </w:r>
-      <w:r>
-        <w:rPr>
-          <w:rFonts w:ascii="Times New Roman" w:hAnsi="Times New Roman" w:cs="Times New Roman"/>
-          <w:i/>
-        </w:rPr>
         <w:t>MAVNI</w:t>
       </w:r>
       <w:r>
@@ -2279,7 +2616,61 @@
         <w:rPr>
           <w:rFonts w:ascii="Times New Roman" w:hAnsi="Times New Roman" w:cs="Times New Roman"/>
         </w:rPr>
-        <w:t>http://www.goarmy.com/benefits/additional-incentives/mavni.html</w:t>
+        <w:t>http://www.goarmy.com/bene</w:t>
+      </w:r>
+      <w:r>
+        <w:rPr>
+          <w:rFonts w:ascii="Times New Roman" w:hAnsi="Times New Roman" w:cs="Times New Roman"/>
+        </w:rPr>
+        <w:t>-</w:t>
+      </w:r>
+      <w:r>
+        <w:rPr>
+          <w:rFonts w:ascii="Times New Roman" w:hAnsi="Times New Roman" w:cs="Times New Roman"/>
+        </w:rPr>
+        <w:t>fits/additional-incentives/mavni.html</w:t>
+      </w:r>
+      <w:r>
+        <w:rPr>
+          <w:rFonts w:ascii="Times New Roman" w:hAnsi="Times New Roman" w:cs="Times New Roman"/>
+        </w:rPr>
+        <w:t xml:space="preserve"> </w:t>
+      </w:r>
+      <w:r>
+        <w:rPr>
+          <w:rFonts w:ascii="Times New Roman" w:hAnsi="Times New Roman" w:cs="Times New Roman"/>
+        </w:rPr>
+        <w:t xml:space="preserve">(accessed </w:t>
+      </w:r>
+      <w:r>
+        <w:rPr>
+          <w:rFonts w:ascii="Times New Roman" w:hAnsi="Times New Roman" w:cs="Times New Roman"/>
+        </w:rPr>
+        <w:t>1</w:t>
+      </w:r>
+      <w:r>
+        <w:rPr>
+          <w:rFonts w:ascii="Times New Roman" w:hAnsi="Times New Roman" w:cs="Times New Roman"/>
+        </w:rPr>
+        <w:t xml:space="preserve"> </w:t>
+      </w:r>
+      <w:r>
+        <w:rPr>
+          <w:rFonts w:ascii="Times New Roman" w:hAnsi="Times New Roman" w:cs="Times New Roman"/>
+        </w:rPr>
+        <w:t>Oct</w:t>
+      </w:r>
+      <w:r>
+        <w:rPr>
+          <w:rFonts w:ascii="Times New Roman" w:hAnsi="Times New Roman" w:cs="Times New Roman"/>
+        </w:rPr>
+        <w:t xml:space="preserve"> </w:t>
+      </w:r>
+      <w:r>
+        <w:rPr>
+          <w:rFonts w:ascii="Times New Roman" w:hAnsi="Times New Roman" w:cs="Times New Roman"/>
+        </w:rPr>
+        <w:t>2016).</w:t>
       </w:r>
     </w:p>
     <w:sectPr>
@@ -3557,7 +3948,7 @@
 </file>
 
 <file path=customXml/itemProps1.xml><?xml version="1.0" encoding="utf-8"?>
-<ds:datastoreItem xmlns:ds="http://schemas.openxmlformats.org/officeDocument/2006/customXml" ds:itemID="{746C3088-E4B7-4C4E-AC42-35B1055C0708}">
+<ds:datastoreItem xmlns:ds="http://schemas.openxmlformats.org/officeDocument/2006/customXml" ds:itemID="{1939DE40-5337-494A-9970-A34A37935B88}">
   <ds:schemaRefs>
     <ds:schemaRef ds:uri="http://schemas.openxmlformats.org/officeDocument/2006/bibliography"/>
   </ds:schemaRefs>

</xml_diff>